<commit_message>
Update documentation with SFRA compatibility section.
</commit_message>
<xml_diff>
--- a/configuration/Cybersource Cartridge Integration SFRA v18_1.docx
+++ b/configuration/Cybersource Cartridge Integration SFRA v18_1.docx
@@ -394,6 +394,8 @@
           <w:r>
             <w:t>Table of Contents</w:t>
           </w:r>
+          <w:bookmarkStart w:id="0" w:name="_GoBack"/>
+          <w:bookmarkEnd w:id="0"/>
         </w:p>
         <w:p/>
         <w:p>
@@ -432,7 +434,7 @@
             </w:rPr>
             <w:fldChar w:fldCharType="separate"/>
           </w:r>
-          <w:hyperlink w:anchor="_Toc528749700" w:history="1">
+          <w:hyperlink w:anchor="_Toc531610702" w:history="1">
             <w:r>
               <w:rPr>
                 <w:rStyle w:val="Hyperlink"/>
@@ -473,7 +475,7 @@
                 <w:noProof/>
                 <w:webHidden/>
               </w:rPr>
-              <w:instrText xml:space="preserve"> PAGEREF _Toc528749700 \h </w:instrText>
+              <w:instrText xml:space="preserve"> PAGEREF _Toc531610702 \h </w:instrText>
             </w:r>
             <w:r>
               <w:rPr>
@@ -516,7 +518,7 @@
               <w:noProof/>
             </w:rPr>
           </w:pPr>
-          <w:hyperlink w:anchor="_Toc528749701" w:history="1">
+          <w:hyperlink w:anchor="_Toc531610703" w:history="1">
             <w:r>
               <w:rPr>
                 <w:rStyle w:val="Hyperlink"/>
@@ -557,7 +559,7 @@
                 <w:noProof/>
                 <w:webHidden/>
               </w:rPr>
-              <w:instrText xml:space="preserve"> PAGEREF _Toc528749701 \h </w:instrText>
+              <w:instrText xml:space="preserve"> PAGEREF _Toc531610703 \h </w:instrText>
             </w:r>
             <w:r>
               <w:rPr>
@@ -600,7 +602,7 @@
               <w:noProof/>
             </w:rPr>
           </w:pPr>
-          <w:hyperlink w:anchor="_Toc528749702" w:history="1">
+          <w:hyperlink w:anchor="_Toc531610704" w:history="1">
             <w:r>
               <w:rPr>
                 <w:rStyle w:val="Hyperlink"/>
@@ -641,7 +643,7 @@
                 <w:noProof/>
                 <w:webHidden/>
               </w:rPr>
-              <w:instrText xml:space="preserve"> PAGEREF _Toc528749702 \h </w:instrText>
+              <w:instrText xml:space="preserve"> PAGEREF _Toc531610704 \h </w:instrText>
             </w:r>
             <w:r>
               <w:rPr>
@@ -684,7 +686,7 @@
               <w:noProof/>
             </w:rPr>
           </w:pPr>
-          <w:hyperlink w:anchor="_Toc528749703" w:history="1">
+          <w:hyperlink w:anchor="_Toc531610705" w:history="1">
             <w:r>
               <w:rPr>
                 <w:rStyle w:val="Hyperlink"/>
@@ -725,7 +727,7 @@
                 <w:noProof/>
                 <w:webHidden/>
               </w:rPr>
-              <w:instrText xml:space="preserve"> PAGEREF _Toc528749703 \h </w:instrText>
+              <w:instrText xml:space="preserve"> PAGEREF _Toc531610705 \h </w:instrText>
             </w:r>
             <w:r>
               <w:rPr>
@@ -768,7 +770,7 @@
               <w:noProof/>
             </w:rPr>
           </w:pPr>
-          <w:hyperlink w:anchor="_Toc528749704" w:history="1">
+          <w:hyperlink w:anchor="_Toc531610706" w:history="1">
             <w:r>
               <w:rPr>
                 <w:rStyle w:val="Hyperlink"/>
@@ -809,7 +811,7 @@
                 <w:noProof/>
                 <w:webHidden/>
               </w:rPr>
-              <w:instrText xml:space="preserve"> PAGEREF _Toc528749704 \h </w:instrText>
+              <w:instrText xml:space="preserve"> PAGEREF _Toc531610706 \h </w:instrText>
             </w:r>
             <w:r>
               <w:rPr>
@@ -852,7 +854,7 @@
               <w:noProof/>
             </w:rPr>
           </w:pPr>
-          <w:hyperlink w:anchor="_Toc528749705" w:history="1">
+          <w:hyperlink w:anchor="_Toc531610707" w:history="1">
             <w:r>
               <w:rPr>
                 <w:rStyle w:val="Hyperlink"/>
@@ -893,7 +895,7 @@
                 <w:noProof/>
                 <w:webHidden/>
               </w:rPr>
-              <w:instrText xml:space="preserve"> PAGEREF _Toc528749705 \h </w:instrText>
+              <w:instrText xml:space="preserve"> PAGEREF _Toc531610707 \h </w:instrText>
             </w:r>
             <w:r>
               <w:rPr>
@@ -936,7 +938,7 @@
               <w:noProof/>
             </w:rPr>
           </w:pPr>
-          <w:hyperlink w:anchor="_Toc528749706" w:history="1">
+          <w:hyperlink w:anchor="_Toc531610708" w:history="1">
             <w:r>
               <w:rPr>
                 <w:rStyle w:val="Hyperlink"/>
@@ -977,7 +979,7 @@
                 <w:noProof/>
                 <w:webHidden/>
               </w:rPr>
-              <w:instrText xml:space="preserve"> PAGEREF _Toc528749706 \h </w:instrText>
+              <w:instrText xml:space="preserve"> PAGEREF _Toc531610708 \h </w:instrText>
             </w:r>
             <w:r>
               <w:rPr>
@@ -1020,7 +1022,7 @@
               <w:noProof/>
             </w:rPr>
           </w:pPr>
-          <w:hyperlink w:anchor="_Toc528749707" w:history="1">
+          <w:hyperlink w:anchor="_Toc531610709" w:history="1">
             <w:r>
               <w:rPr>
                 <w:rStyle w:val="Hyperlink"/>
@@ -1061,7 +1063,7 @@
                 <w:noProof/>
                 <w:webHidden/>
               </w:rPr>
-              <w:instrText xml:space="preserve"> PAGEREF _Toc528749707 \h </w:instrText>
+              <w:instrText xml:space="preserve"> PAGEREF _Toc531610709 \h </w:instrText>
             </w:r>
             <w:r>
               <w:rPr>
@@ -1104,7 +1106,7 @@
               <w:noProof/>
             </w:rPr>
           </w:pPr>
-          <w:hyperlink w:anchor="_Toc528749708" w:history="1">
+          <w:hyperlink w:anchor="_Toc531610710" w:history="1">
             <w:r>
               <w:rPr>
                 <w:rStyle w:val="Hyperlink"/>
@@ -1145,7 +1147,7 @@
                 <w:noProof/>
                 <w:webHidden/>
               </w:rPr>
-              <w:instrText xml:space="preserve"> PAGEREF _Toc528749708 \h </w:instrText>
+              <w:instrText xml:space="preserve"> PAGEREF _Toc531610710 \h </w:instrText>
             </w:r>
             <w:r>
               <w:rPr>
@@ -1188,7 +1190,7 @@
               <w:noProof/>
             </w:rPr>
           </w:pPr>
-          <w:hyperlink w:anchor="_Toc528749709" w:history="1">
+          <w:hyperlink w:anchor="_Toc531610711" w:history="1">
             <w:r>
               <w:rPr>
                 <w:rStyle w:val="Hyperlink"/>
@@ -1229,7 +1231,7 @@
                 <w:noProof/>
                 <w:webHidden/>
               </w:rPr>
-              <w:instrText xml:space="preserve"> PAGEREF _Toc528749709 \h </w:instrText>
+              <w:instrText xml:space="preserve"> PAGEREF _Toc531610711 \h </w:instrText>
             </w:r>
             <w:r>
               <w:rPr>
@@ -1272,7 +1274,7 @@
               <w:noProof/>
             </w:rPr>
           </w:pPr>
-          <w:hyperlink w:anchor="_Toc528749710" w:history="1">
+          <w:hyperlink w:anchor="_Toc531610712" w:history="1">
             <w:r>
               <w:rPr>
                 <w:rStyle w:val="Hyperlink"/>
@@ -1313,7 +1315,7 @@
                 <w:noProof/>
                 <w:webHidden/>
               </w:rPr>
-              <w:instrText xml:space="preserve"> PAGEREF _Toc528749710 \h </w:instrText>
+              <w:instrText xml:space="preserve"> PAGEREF _Toc531610712 \h </w:instrText>
             </w:r>
             <w:r>
               <w:rPr>
@@ -1356,7 +1358,7 @@
               <w:noProof/>
             </w:rPr>
           </w:pPr>
-          <w:hyperlink w:anchor="_Toc528749711" w:history="1">
+          <w:hyperlink w:anchor="_Toc531610713" w:history="1">
             <w:r>
               <w:rPr>
                 <w:rStyle w:val="Hyperlink"/>
@@ -1397,7 +1399,7 @@
                 <w:noProof/>
                 <w:webHidden/>
               </w:rPr>
-              <w:instrText xml:space="preserve"> PAGEREF _Toc528749711 \h </w:instrText>
+              <w:instrText xml:space="preserve"> PAGEREF _Toc531610713 \h </w:instrText>
             </w:r>
             <w:r>
               <w:rPr>
@@ -1440,7 +1442,7 @@
               <w:noProof/>
             </w:rPr>
           </w:pPr>
-          <w:hyperlink w:anchor="_Toc528749712" w:history="1">
+          <w:hyperlink w:anchor="_Toc531610714" w:history="1">
             <w:r>
               <w:rPr>
                 <w:rStyle w:val="Hyperlink"/>
@@ -1481,7 +1483,7 @@
                 <w:noProof/>
                 <w:webHidden/>
               </w:rPr>
-              <w:instrText xml:space="preserve"> PAGEREF _Toc528749712 \h </w:instrText>
+              <w:instrText xml:space="preserve"> PAGEREF _Toc531610714 \h </w:instrText>
             </w:r>
             <w:r>
               <w:rPr>
@@ -1524,7 +1526,7 @@
               <w:noProof/>
             </w:rPr>
           </w:pPr>
-          <w:hyperlink w:anchor="_Toc528749713" w:history="1">
+          <w:hyperlink w:anchor="_Toc531610715" w:history="1">
             <w:r>
               <w:rPr>
                 <w:rStyle w:val="Hyperlink"/>
@@ -1565,7 +1567,7 @@
                 <w:noProof/>
                 <w:webHidden/>
               </w:rPr>
-              <w:instrText xml:space="preserve"> PAGEREF _Toc528749713 \h </w:instrText>
+              <w:instrText xml:space="preserve"> PAGEREF _Toc531610715 \h </w:instrText>
             </w:r>
             <w:r>
               <w:rPr>
@@ -1608,7 +1610,7 @@
               <w:noProof/>
             </w:rPr>
           </w:pPr>
-          <w:hyperlink w:anchor="_Toc528749714" w:history="1">
+          <w:hyperlink w:anchor="_Toc531610716" w:history="1">
             <w:r>
               <w:rPr>
                 <w:rStyle w:val="Hyperlink"/>
@@ -1649,7 +1651,7 @@
                 <w:noProof/>
                 <w:webHidden/>
               </w:rPr>
-              <w:instrText xml:space="preserve"> PAGEREF _Toc528749714 \h </w:instrText>
+              <w:instrText xml:space="preserve"> PAGEREF _Toc531610716 \h </w:instrText>
             </w:r>
             <w:r>
               <w:rPr>
@@ -1692,7 +1694,7 @@
               <w:noProof/>
             </w:rPr>
           </w:pPr>
-          <w:hyperlink w:anchor="_Toc528749715" w:history="1">
+          <w:hyperlink w:anchor="_Toc531610717" w:history="1">
             <w:r>
               <w:rPr>
                 <w:rStyle w:val="Hyperlink"/>
@@ -1733,7 +1735,7 @@
                 <w:noProof/>
                 <w:webHidden/>
               </w:rPr>
-              <w:instrText xml:space="preserve"> PAGEREF _Toc528749715 \h </w:instrText>
+              <w:instrText xml:space="preserve"> PAGEREF _Toc531610717 \h </w:instrText>
             </w:r>
             <w:r>
               <w:rPr>
@@ -1776,7 +1778,7 @@
               <w:noProof/>
             </w:rPr>
           </w:pPr>
-          <w:hyperlink w:anchor="_Toc528749716" w:history="1">
+          <w:hyperlink w:anchor="_Toc531610718" w:history="1">
             <w:r>
               <w:rPr>
                 <w:rStyle w:val="Hyperlink"/>
@@ -1817,7 +1819,7 @@
                 <w:noProof/>
                 <w:webHidden/>
               </w:rPr>
-              <w:instrText xml:space="preserve"> PAGEREF _Toc528749716 \h </w:instrText>
+              <w:instrText xml:space="preserve"> PAGEREF _Toc531610718 \h </w:instrText>
             </w:r>
             <w:r>
               <w:rPr>
@@ -1860,7 +1862,7 @@
               <w:noProof/>
             </w:rPr>
           </w:pPr>
-          <w:hyperlink w:anchor="_Toc528749717" w:history="1">
+          <w:hyperlink w:anchor="_Toc531610719" w:history="1">
             <w:r>
               <w:rPr>
                 <w:rStyle w:val="Hyperlink"/>
@@ -1901,7 +1903,7 @@
                 <w:noProof/>
                 <w:webHidden/>
               </w:rPr>
-              <w:instrText xml:space="preserve"> PAGEREF _Toc528749717 \h </w:instrText>
+              <w:instrText xml:space="preserve"> PAGEREF _Toc531610719 \h </w:instrText>
             </w:r>
             <w:r>
               <w:rPr>
@@ -1944,7 +1946,7 @@
               <w:noProof/>
             </w:rPr>
           </w:pPr>
-          <w:hyperlink w:anchor="_Toc528749718" w:history="1">
+          <w:hyperlink w:anchor="_Toc531610720" w:history="1">
             <w:r>
               <w:rPr>
                 <w:rStyle w:val="Hyperlink"/>
@@ -1985,7 +1987,7 @@
                 <w:noProof/>
                 <w:webHidden/>
               </w:rPr>
-              <w:instrText xml:space="preserve"> PAGEREF _Toc528749718 \h </w:instrText>
+              <w:instrText xml:space="preserve"> PAGEREF _Toc531610720 \h </w:instrText>
             </w:r>
             <w:r>
               <w:rPr>
@@ -2028,7 +2030,7 @@
               <w:noProof/>
             </w:rPr>
           </w:pPr>
-          <w:hyperlink w:anchor="_Toc528749719" w:history="1">
+          <w:hyperlink w:anchor="_Toc531610721" w:history="1">
             <w:r>
               <w:rPr>
                 <w:rStyle w:val="Hyperlink"/>
@@ -2069,7 +2071,7 @@
                 <w:noProof/>
                 <w:webHidden/>
               </w:rPr>
-              <w:instrText xml:space="preserve"> PAGEREF _Toc528749719 \h </w:instrText>
+              <w:instrText xml:space="preserve"> PAGEREF _Toc531610721 \h </w:instrText>
             </w:r>
             <w:r>
               <w:rPr>
@@ -2112,7 +2114,7 @@
               <w:noProof/>
             </w:rPr>
           </w:pPr>
-          <w:hyperlink w:anchor="_Toc528749720" w:history="1">
+          <w:hyperlink w:anchor="_Toc531610722" w:history="1">
             <w:r>
               <w:rPr>
                 <w:rStyle w:val="Hyperlink"/>
@@ -2153,7 +2155,7 @@
                 <w:noProof/>
                 <w:webHidden/>
               </w:rPr>
-              <w:instrText xml:space="preserve"> PAGEREF _Toc528749720 \h </w:instrText>
+              <w:instrText xml:space="preserve"> PAGEREF _Toc531610722 \h </w:instrText>
             </w:r>
             <w:r>
               <w:rPr>
@@ -2173,7 +2175,7 @@
                 <w:noProof/>
                 <w:webHidden/>
               </w:rPr>
-              <w:t>29</w:t>
+              <w:t>30</w:t>
             </w:r>
             <w:r>
               <w:rPr>
@@ -2196,7 +2198,7 @@
               <w:noProof/>
             </w:rPr>
           </w:pPr>
-          <w:hyperlink w:anchor="_Toc528749721" w:history="1">
+          <w:hyperlink w:anchor="_Toc531610723" w:history="1">
             <w:r>
               <w:rPr>
                 <w:rStyle w:val="Hyperlink"/>
@@ -2237,7 +2239,7 @@
                 <w:noProof/>
                 <w:webHidden/>
               </w:rPr>
-              <w:instrText xml:space="preserve"> PAGEREF _Toc528749721 \h </w:instrText>
+              <w:instrText xml:space="preserve"> PAGEREF _Toc531610723 \h </w:instrText>
             </w:r>
             <w:r>
               <w:rPr>
@@ -2257,7 +2259,7 @@
                 <w:noProof/>
                 <w:webHidden/>
               </w:rPr>
-              <w:t>31</w:t>
+              <w:t>32</w:t>
             </w:r>
             <w:r>
               <w:rPr>
@@ -2280,7 +2282,7 @@
               <w:noProof/>
             </w:rPr>
           </w:pPr>
-          <w:hyperlink w:anchor="_Toc528749722" w:history="1">
+          <w:hyperlink w:anchor="_Toc531610724" w:history="1">
             <w:r>
               <w:rPr>
                 <w:rStyle w:val="Hyperlink"/>
@@ -2321,7 +2323,7 @@
                 <w:noProof/>
                 <w:webHidden/>
               </w:rPr>
-              <w:instrText xml:space="preserve"> PAGEREF _Toc528749722 \h </w:instrText>
+              <w:instrText xml:space="preserve"> PAGEREF _Toc531610724 \h </w:instrText>
             </w:r>
             <w:r>
               <w:rPr>
@@ -2341,7 +2343,7 @@
                 <w:noProof/>
                 <w:webHidden/>
               </w:rPr>
-              <w:t>33</w:t>
+              <w:t>34</w:t>
             </w:r>
             <w:r>
               <w:rPr>
@@ -2364,7 +2366,7 @@
               <w:noProof/>
             </w:rPr>
           </w:pPr>
-          <w:hyperlink w:anchor="_Toc528749723" w:history="1">
+          <w:hyperlink w:anchor="_Toc531610725" w:history="1">
             <w:r>
               <w:rPr>
                 <w:rStyle w:val="Hyperlink"/>
@@ -2405,7 +2407,7 @@
                 <w:noProof/>
                 <w:webHidden/>
               </w:rPr>
-              <w:instrText xml:space="preserve"> PAGEREF _Toc528749723 \h </w:instrText>
+              <w:instrText xml:space="preserve"> PAGEREF _Toc531610725 \h </w:instrText>
             </w:r>
             <w:r>
               <w:rPr>
@@ -2425,7 +2427,7 @@
                 <w:noProof/>
                 <w:webHidden/>
               </w:rPr>
-              <w:t>34</w:t>
+              <w:t>35</w:t>
             </w:r>
             <w:r>
               <w:rPr>
@@ -2589,14 +2591,14 @@
           <w:numId w:val="30"/>
         </w:numPr>
       </w:pPr>
-      <w:bookmarkStart w:id="0" w:name="_Toc528749700"/>
+      <w:bookmarkStart w:id="1" w:name="_Toc531610702"/>
       <w:r>
         <w:t xml:space="preserve">Introduction to </w:t>
       </w:r>
       <w:r>
         <w:t>StoreFront Reference Architecture</w:t>
       </w:r>
-      <w:bookmarkEnd w:id="0"/>
+      <w:bookmarkEnd w:id="1"/>
     </w:p>
     <w:p>
       <w:pPr>
@@ -2760,11 +2762,11 @@
           <w:numId w:val="30"/>
         </w:numPr>
       </w:pPr>
-      <w:bookmarkStart w:id="1" w:name="_Toc528749701"/>
+      <w:bookmarkStart w:id="2" w:name="_Toc531610703"/>
       <w:r>
         <w:t>CyberSource Cartridge Overview</w:t>
       </w:r>
-      <w:bookmarkEnd w:id="1"/>
+      <w:bookmarkEnd w:id="2"/>
     </w:p>
     <w:p>
       <w:pPr>
@@ -3219,10 +3221,123 @@
     </w:p>
     <w:p>
       <w:pPr>
-        <w:rPr>
-          <w:color w:val="404040" w:themeColor="text1" w:themeTint="BF"/>
-        </w:rPr>
-      </w:pPr>
+        <w:ind w:firstLine="720"/>
+        <w:rPr>
+          <w:rFonts w:asciiTheme="majorHAnsi" w:hAnsiTheme="majorHAnsi" w:cstheme="majorHAnsi"/>
+          <w:b/>
+          <w:color w:val="2F5496" w:themeColor="accent1" w:themeShade="BF"/>
+          <w:sz w:val="32"/>
+          <w:szCs w:val="32"/>
+        </w:rPr>
+      </w:pPr>
+      <w:r>
+        <w:rPr>
+          <w:rFonts w:asciiTheme="majorHAnsi" w:hAnsiTheme="majorHAnsi" w:cstheme="majorHAnsi"/>
+          <w:b/>
+          <w:color w:val="2F5496" w:themeColor="accent1" w:themeShade="BF"/>
+          <w:sz w:val="32"/>
+          <w:szCs w:val="32"/>
+        </w:rPr>
+        <w:t xml:space="preserve">2.1 </w:t>
+      </w:r>
+      <w:r>
+        <w:rPr>
+          <w:rFonts w:asciiTheme="majorHAnsi" w:hAnsiTheme="majorHAnsi" w:cstheme="majorHAnsi"/>
+          <w:b/>
+          <w:color w:val="2F5496" w:themeColor="accent1" w:themeShade="BF"/>
+          <w:sz w:val="32"/>
+          <w:szCs w:val="32"/>
+        </w:rPr>
+        <w:t>Compatibility</w:t>
+      </w:r>
+    </w:p>
+    <w:p>
+      <w:pPr>
+        <w:rPr>
+          <w:b/>
+          <w:color w:val="404040" w:themeColor="text1" w:themeTint="BF"/>
+          <w:sz w:val="32"/>
+          <w:szCs w:val="32"/>
+        </w:rPr>
+      </w:pPr>
+    </w:p>
+    <w:p>
+      <w:pPr>
+        <w:rPr>
+          <w:color w:val="262626" w:themeColor="text1" w:themeTint="D9"/>
+        </w:rPr>
+      </w:pPr>
+      <w:r>
+        <w:rPr>
+          <w:color w:val="C00000"/>
+        </w:rPr>
+        <w:t xml:space="preserve">This version of the </w:t>
+      </w:r>
+      <w:proofErr w:type="spellStart"/>
+      <w:r>
+        <w:rPr>
+          <w:color w:val="C00000"/>
+        </w:rPr>
+        <w:t>Cybersource</w:t>
+      </w:r>
+      <w:proofErr w:type="spellEnd"/>
+      <w:r>
+        <w:rPr>
+          <w:color w:val="C00000"/>
+        </w:rPr>
+        <w:t xml:space="preserve"> cartridge is not compatible with versions of SFRA higher th</w:t>
+      </w:r>
+      <w:r>
+        <w:rPr>
+          <w:color w:val="C00000"/>
+        </w:rPr>
+        <w:t>a</w:t>
+      </w:r>
+      <w:r>
+        <w:rPr>
+          <w:color w:val="C00000"/>
+        </w:rPr>
+        <w:t xml:space="preserve">n Release 3.2.0.  </w:t>
+      </w:r>
+      <w:r>
+        <w:rPr>
+          <w:color w:val="262626" w:themeColor="text1" w:themeTint="D9"/>
+        </w:rPr>
+        <w:t xml:space="preserve">This version can be found on the Master branch of the SFRA repository at commit </w:t>
+      </w:r>
+      <w:r>
+        <w:rPr>
+          <w:color w:val="262626" w:themeColor="text1" w:themeTint="D9"/>
+        </w:rPr>
+        <w:t>492db3acd7d554212d8d881ca816fb60ecab6dd3 [492db3a]</w:t>
+      </w:r>
+      <w:r>
+        <w:rPr>
+          <w:color w:val="262626" w:themeColor="text1" w:themeTint="D9"/>
+        </w:rPr>
+        <w:t xml:space="preserve"> on august 1</w:t>
+      </w:r>
+      <w:proofErr w:type="gramStart"/>
+      <w:r>
+        <w:rPr>
+          <w:color w:val="262626" w:themeColor="text1" w:themeTint="D9"/>
+          <w:vertAlign w:val="superscript"/>
+        </w:rPr>
+        <w:t xml:space="preserve">st  </w:t>
+      </w:r>
+      <w:r>
+        <w:rPr>
+          <w:color w:val="262626" w:themeColor="text1" w:themeTint="D9"/>
+        </w:rPr>
+        <w:t>2018</w:t>
+      </w:r>
+      <w:proofErr w:type="gramEnd"/>
+      <w:r>
+        <w:rPr>
+          <w:color w:val="262626" w:themeColor="text1" w:themeTint="D9"/>
+        </w:rPr>
+        <w:t>.</w:t>
+      </w:r>
     </w:p>
     <w:p>
       <w:pPr>
@@ -3259,11 +3374,11 @@
           <w:numId w:val="30"/>
         </w:numPr>
       </w:pPr>
-      <w:bookmarkStart w:id="2" w:name="_Toc528749702"/>
+      <w:bookmarkStart w:id="3" w:name="_Toc531610704"/>
       <w:r>
         <w:t>CyberSource SFRA Cartridge Architecture</w:t>
       </w:r>
-      <w:bookmarkEnd w:id="2"/>
+      <w:bookmarkEnd w:id="3"/>
     </w:p>
     <w:p>
       <w:pPr>
@@ -3348,95 +3463,103 @@
         <w:rPr>
           <w:rFonts w:asciiTheme="minorHAnsi" w:hAnsiTheme="minorHAnsi"/>
           <w:color w:val="404040" w:themeColor="text1" w:themeTint="BF"/>
+        </w:rPr>
+      </w:pPr>
+      <w:r>
+        <w:rPr>
+          <w:rFonts w:asciiTheme="minorHAnsi" w:hAnsiTheme="minorHAnsi"/>
+          <w:color w:val="404040" w:themeColor="text1" w:themeTint="BF"/>
+        </w:rPr>
+        <w:tab/>
+        <w:t xml:space="preserve">This </w:t>
+      </w:r>
+      <w:r>
+        <w:rPr>
+          <w:rFonts w:asciiTheme="minorHAnsi" w:hAnsiTheme="minorHAnsi"/>
+          <w:color w:val="404040" w:themeColor="text1" w:themeTint="BF"/>
+        </w:rPr>
+        <w:t>high-level</w:t>
+      </w:r>
+      <w:r>
+        <w:rPr>
+          <w:rFonts w:asciiTheme="minorHAnsi" w:hAnsiTheme="minorHAnsi"/>
+          <w:color w:val="404040" w:themeColor="text1" w:themeTint="BF"/>
+        </w:rPr>
+        <w:t xml:space="preserve"> diagram displays the key connection points and data paths through the various services provided by CyberSource.  The LINK cartridge connects many servi</w:t>
+      </w:r>
+      <w:r>
+        <w:rPr>
+          <w:rFonts w:asciiTheme="minorHAnsi" w:hAnsiTheme="minorHAnsi"/>
+          <w:color w:val="404040" w:themeColor="text1" w:themeTint="BF"/>
+        </w:rPr>
+        <w:t>c</w:t>
+      </w:r>
+      <w:r>
+        <w:rPr>
+          <w:rFonts w:asciiTheme="minorHAnsi" w:hAnsiTheme="minorHAnsi"/>
+          <w:color w:val="404040" w:themeColor="text1" w:themeTint="BF"/>
+        </w:rPr>
+        <w:t>es to the storefront via hooks made available by the SFRA storefront</w:t>
+      </w:r>
+      <w:r>
+        <w:rPr>
+          <w:rFonts w:asciiTheme="minorHAnsi" w:hAnsiTheme="minorHAnsi"/>
+          <w:color w:val="404040" w:themeColor="text1" w:themeTint="BF"/>
+        </w:rPr>
+        <w:t xml:space="preserve">.  Some Services, such as AVS, DAV, and Fraud Detection do not utilize their own API requests, </w:t>
+      </w:r>
+      <w:r>
+        <w:rPr>
+          <w:rFonts w:asciiTheme="minorHAnsi" w:hAnsiTheme="minorHAnsi"/>
+          <w:color w:val="404040" w:themeColor="text1" w:themeTint="BF"/>
+        </w:rPr>
+        <w:t>and</w:t>
+      </w:r>
+      <w:r>
+        <w:rPr>
+          <w:rFonts w:asciiTheme="minorHAnsi" w:hAnsiTheme="minorHAnsi"/>
+          <w:color w:val="404040" w:themeColor="text1" w:themeTint="BF"/>
+        </w:rPr>
+        <w:t xml:space="preserve"> </w:t>
+      </w:r>
+      <w:r>
+        <w:rPr>
+          <w:rFonts w:asciiTheme="minorHAnsi" w:hAnsiTheme="minorHAnsi"/>
+          <w:color w:val="404040" w:themeColor="text1" w:themeTint="BF"/>
+        </w:rPr>
+        <w:t>are handled i</w:t>
+      </w:r>
+      <w:r>
+        <w:rPr>
+          <w:rFonts w:asciiTheme="minorHAnsi" w:hAnsiTheme="minorHAnsi"/>
+          <w:color w:val="404040" w:themeColor="text1" w:themeTint="BF"/>
+        </w:rPr>
+        <w:t xml:space="preserve">n the Authorization, or Payment Processor API Requests. </w:t>
+      </w:r>
+      <w:r>
+        <w:rPr>
+          <w:rFonts w:asciiTheme="minorHAnsi" w:hAnsiTheme="minorHAnsi"/>
+          <w:color w:val="404040" w:themeColor="text1" w:themeTint="BF"/>
+        </w:rPr>
+        <w:t>An overview of each service</w:t>
+      </w:r>
+      <w:r>
+        <w:rPr>
+          <w:rFonts w:asciiTheme="minorHAnsi" w:hAnsiTheme="minorHAnsi"/>
+          <w:color w:val="404040" w:themeColor="text1" w:themeTint="BF"/>
+        </w:rPr>
+        <w:t>, along with usage details, is provided below.</w:t>
+      </w:r>
+    </w:p>
+    <w:p>
+      <w:pPr>
+        <w:rPr>
+          <w:rFonts w:asciiTheme="minorHAnsi" w:hAnsiTheme="minorHAnsi"/>
+          <w:color w:val="404040" w:themeColor="text1" w:themeTint="BF"/>
           <w:sz w:val="36"/>
           <w:szCs w:val="36"/>
         </w:rPr>
       </w:pPr>
-      <w:r>
-        <w:rPr>
-          <w:rFonts w:asciiTheme="minorHAnsi" w:hAnsiTheme="minorHAnsi"/>
-          <w:color w:val="404040" w:themeColor="text1" w:themeTint="BF"/>
-        </w:rPr>
-        <w:tab/>
-        <w:t xml:space="preserve">This </w:t>
-      </w:r>
-      <w:r>
-        <w:rPr>
-          <w:rFonts w:asciiTheme="minorHAnsi" w:hAnsiTheme="minorHAnsi"/>
-          <w:color w:val="404040" w:themeColor="text1" w:themeTint="BF"/>
-        </w:rPr>
-        <w:t>high-level</w:t>
-      </w:r>
-      <w:r>
-        <w:rPr>
-          <w:rFonts w:asciiTheme="minorHAnsi" w:hAnsiTheme="minorHAnsi"/>
-          <w:color w:val="404040" w:themeColor="text1" w:themeTint="BF"/>
-        </w:rPr>
-        <w:t xml:space="preserve"> diagram displays the key connection points and data paths through the various services provided by CyberSource.  The LINK cartridge connects many servi</w:t>
-      </w:r>
-      <w:r>
-        <w:rPr>
-          <w:rFonts w:asciiTheme="minorHAnsi" w:hAnsiTheme="minorHAnsi"/>
-          <w:color w:val="404040" w:themeColor="text1" w:themeTint="BF"/>
-        </w:rPr>
-        <w:t>c</w:t>
-      </w:r>
-      <w:r>
-        <w:rPr>
-          <w:rFonts w:asciiTheme="minorHAnsi" w:hAnsiTheme="minorHAnsi"/>
-          <w:color w:val="404040" w:themeColor="text1" w:themeTint="BF"/>
-        </w:rPr>
-        <w:t>es to the storefront via hooks made available by the SFRA storefront</w:t>
-      </w:r>
-      <w:r>
-        <w:rPr>
-          <w:rFonts w:asciiTheme="minorHAnsi" w:hAnsiTheme="minorHAnsi"/>
-          <w:color w:val="404040" w:themeColor="text1" w:themeTint="BF"/>
-        </w:rPr>
-        <w:t xml:space="preserve">.  Some Services, such as AVS, DAV, and Fraud Detection do not utilize their own API requests, </w:t>
-      </w:r>
-      <w:r>
-        <w:rPr>
-          <w:rFonts w:asciiTheme="minorHAnsi" w:hAnsiTheme="minorHAnsi"/>
-          <w:color w:val="404040" w:themeColor="text1" w:themeTint="BF"/>
-        </w:rPr>
-        <w:t>and</w:t>
-      </w:r>
-      <w:r>
-        <w:rPr>
-          <w:rFonts w:asciiTheme="minorHAnsi" w:hAnsiTheme="minorHAnsi"/>
-          <w:color w:val="404040" w:themeColor="text1" w:themeTint="BF"/>
-        </w:rPr>
-        <w:t xml:space="preserve"> </w:t>
-      </w:r>
-      <w:r>
-        <w:rPr>
-          <w:rFonts w:asciiTheme="minorHAnsi" w:hAnsiTheme="minorHAnsi"/>
-          <w:color w:val="404040" w:themeColor="text1" w:themeTint="BF"/>
-        </w:rPr>
-        <w:t>are handled i</w:t>
-      </w:r>
-      <w:r>
-        <w:rPr>
-          <w:rFonts w:asciiTheme="minorHAnsi" w:hAnsiTheme="minorHAnsi"/>
-          <w:color w:val="404040" w:themeColor="text1" w:themeTint="BF"/>
-        </w:rPr>
-        <w:t xml:space="preserve">n the Authorization, or Payment Processor API Requests. </w:t>
-      </w:r>
-      <w:r>
-        <w:rPr>
-          <w:rFonts w:asciiTheme="minorHAnsi" w:hAnsiTheme="minorHAnsi"/>
-          <w:color w:val="404040" w:themeColor="text1" w:themeTint="BF"/>
-        </w:rPr>
-        <w:t>An overview of each service</w:t>
-      </w:r>
-      <w:r>
-        <w:rPr>
-          <w:rFonts w:asciiTheme="minorHAnsi" w:hAnsiTheme="minorHAnsi"/>
-          <w:color w:val="404040" w:themeColor="text1" w:themeTint="BF"/>
-        </w:rPr>
-        <w:t>, along with usage details, is provided below.</w:t>
-      </w:r>
     </w:p>
     <w:p>
       <w:pPr>
@@ -3522,12 +3645,12 @@
           <w:numId w:val="30"/>
         </w:numPr>
       </w:pPr>
-      <w:bookmarkStart w:id="3" w:name="_Toc528749703"/>
+      <w:bookmarkStart w:id="4" w:name="_Toc531610705"/>
       <w:r>
         <w:lastRenderedPageBreak/>
         <w:t>Installation Guide</w:t>
       </w:r>
-      <w:bookmarkEnd w:id="3"/>
+      <w:bookmarkEnd w:id="4"/>
     </w:p>
     <w:p>
       <w:pPr>
@@ -3550,11 +3673,11 @@
           <w:numId w:val="30"/>
         </w:numPr>
       </w:pPr>
-      <w:bookmarkStart w:id="4" w:name="_Toc528749704"/>
+      <w:bookmarkStart w:id="5" w:name="_Toc531610706"/>
       <w:r>
         <w:t>Workspace Preparation</w:t>
       </w:r>
-      <w:bookmarkEnd w:id="4"/>
+      <w:bookmarkEnd w:id="5"/>
     </w:p>
     <w:p>
       <w:pPr>
@@ -4710,12 +4833,12 @@
           <w:color w:val="262626" w:themeColor="text1" w:themeTint="D9"/>
         </w:rPr>
       </w:pPr>
-      <w:bookmarkStart w:id="5" w:name="_Toc528749705"/>
+      <w:bookmarkStart w:id="6" w:name="_Toc531610707"/>
       <w:r>
         <w:lastRenderedPageBreak/>
         <w:t>Cartridge Installation</w:t>
       </w:r>
-      <w:bookmarkEnd w:id="5"/>
+      <w:bookmarkEnd w:id="6"/>
     </w:p>
     <w:p>
       <w:pPr>
@@ -5658,11 +5781,11 @@
           <w:numId w:val="30"/>
         </w:numPr>
       </w:pPr>
-      <w:bookmarkStart w:id="6" w:name="_Toc528749706"/>
+      <w:bookmarkStart w:id="7" w:name="_Toc531610708"/>
       <w:r>
         <w:t>Tax Calculation</w:t>
       </w:r>
-      <w:bookmarkEnd w:id="6"/>
+      <w:bookmarkEnd w:id="7"/>
     </w:p>
     <w:p>
       <w:pPr>
@@ -7530,7 +7653,6 @@
                 <w:sz w:val="20"/>
                 <w:szCs w:val="20"/>
               </w:rPr>
-              <w:lastRenderedPageBreak/>
               <w:t xml:space="preserve">CS </w:t>
             </w:r>
             <w:r>
@@ -7630,6 +7752,7 @@
                 <w:sz w:val="20"/>
                 <w:szCs w:val="20"/>
               </w:rPr>
+              <w:lastRenderedPageBreak/>
               <w:t xml:space="preserve">CS </w:t>
             </w:r>
             <w:r>
@@ -7735,11 +7858,11 @@
           <w:numId w:val="30"/>
         </w:numPr>
       </w:pPr>
-      <w:bookmarkStart w:id="7" w:name="_Toc528749707"/>
+      <w:bookmarkStart w:id="8" w:name="_Toc531610709"/>
       <w:r>
         <w:t>Credit Card Authorization</w:t>
       </w:r>
-      <w:bookmarkEnd w:id="7"/>
+      <w:bookmarkEnd w:id="8"/>
     </w:p>
     <w:p>
       <w:pPr>
@@ -8986,12 +9109,12 @@
         </w:rPr>
         <w:br w:type="page"/>
       </w:r>
-      <w:bookmarkStart w:id="8" w:name="_Toc528749708"/>
+      <w:bookmarkStart w:id="9" w:name="_Toc531610710"/>
       <w:r>
         <w:lastRenderedPageBreak/>
         <w:t>Delivery Address Verification</w:t>
       </w:r>
-      <w:bookmarkEnd w:id="8"/>
+      <w:bookmarkEnd w:id="9"/>
     </w:p>
     <w:p>
       <w:pPr>
@@ -9818,12 +9941,12 @@
         </w:rPr>
         <w:br w:type="page"/>
       </w:r>
-      <w:bookmarkStart w:id="9" w:name="_Toc528749709"/>
+      <w:bookmarkStart w:id="10" w:name="_Toc531610711"/>
       <w:r>
         <w:lastRenderedPageBreak/>
         <w:t>Address Verification Service (AVS)</w:t>
       </w:r>
-      <w:bookmarkEnd w:id="9"/>
+      <w:bookmarkEnd w:id="10"/>
     </w:p>
     <w:p>
       <w:pPr>
@@ -10315,12 +10438,12 @@
           <w:numId w:val="30"/>
         </w:numPr>
       </w:pPr>
-      <w:bookmarkStart w:id="10" w:name="_Toc528749710"/>
+      <w:bookmarkStart w:id="11" w:name="_Toc531610712"/>
       <w:r>
         <w:lastRenderedPageBreak/>
         <w:t>Device Fingerprint</w:t>
       </w:r>
-      <w:bookmarkEnd w:id="10"/>
+      <w:bookmarkEnd w:id="11"/>
     </w:p>
     <w:p>
       <w:pPr>
@@ -11147,12 +11270,12 @@
           <w:numId w:val="30"/>
         </w:numPr>
       </w:pPr>
-      <w:bookmarkStart w:id="11" w:name="_Toc528749711"/>
+      <w:bookmarkStart w:id="12" w:name="_Toc531610713"/>
       <w:r>
         <w:lastRenderedPageBreak/>
         <w:t>Decision Manager</w:t>
       </w:r>
-      <w:bookmarkEnd w:id="11"/>
+      <w:bookmarkEnd w:id="12"/>
       <w:r>
         <w:t xml:space="preserve"> </w:t>
       </w:r>
@@ -11821,12 +11944,12 @@
           <w:szCs w:val="40"/>
         </w:rPr>
       </w:pPr>
-      <w:bookmarkStart w:id="12" w:name="_Toc528749712"/>
+      <w:bookmarkStart w:id="13" w:name="_Toc531610714"/>
       <w:r>
         <w:lastRenderedPageBreak/>
         <w:t>Decision Manager Order Update Job</w:t>
       </w:r>
-      <w:bookmarkEnd w:id="12"/>
+      <w:bookmarkEnd w:id="13"/>
     </w:p>
     <w:p>
       <w:pPr>
@@ -12797,18 +12920,7 @@
                 <w:sz w:val="20"/>
                 <w:szCs w:val="20"/>
               </w:rPr>
-              <w:t xml:space="preserve"> decisions.  </w:t>
-            </w:r>
-            <w:bookmarkStart w:id="13" w:name="_GoBack"/>
-            <w:bookmarkEnd w:id="13"/>
-            <w:r>
-              <w:rPr>
-                <w:rFonts w:asciiTheme="minorHAnsi" w:hAnsiTheme="minorHAnsi"/>
-                <w:color w:val="404040" w:themeColor="text1" w:themeTint="BF"/>
-                <w:sz w:val="20"/>
-                <w:szCs w:val="20"/>
-              </w:rPr>
-              <w:t>API max is 24</w:t>
+              <w:t xml:space="preserve"> decisions.  API max is 24</w:t>
             </w:r>
           </w:p>
         </w:tc>
@@ -12885,7 +12997,7 @@
         </w:rPr>
         <w:br w:type="page"/>
       </w:r>
-      <w:bookmarkStart w:id="14" w:name="_Toc528749713"/>
+      <w:bookmarkStart w:id="14" w:name="_Toc531610715"/>
       <w:r>
         <w:lastRenderedPageBreak/>
         <w:t>Payment Tokenization</w:t>
@@ -13516,7 +13628,7 @@
           <w:szCs w:val="40"/>
         </w:rPr>
       </w:pPr>
-      <w:bookmarkStart w:id="15" w:name="_Toc528749714"/>
+      <w:bookmarkStart w:id="15" w:name="_Toc531610716"/>
       <w:r>
         <w:lastRenderedPageBreak/>
         <w:t>Subscription Token Creation</w:t>
@@ -13997,7 +14109,7 @@
           <w:numId w:val="30"/>
         </w:numPr>
       </w:pPr>
-      <w:bookmarkStart w:id="16" w:name="_Toc528749715"/>
+      <w:bookmarkStart w:id="16" w:name="_Toc531610717"/>
       <w:r>
         <w:t>Apple Pay</w:t>
       </w:r>
@@ -14876,7 +14988,6 @@
                 <w:sz w:val="20"/>
                 <w:szCs w:val="20"/>
               </w:rPr>
-              <w:lastRenderedPageBreak/>
               <w:t>Preference Name</w:t>
             </w:r>
           </w:p>
@@ -14928,6 +15039,7 @@
                 <w:szCs w:val="20"/>
                 <w:shd w:val="clear" w:color="auto" w:fill="FFFFFF"/>
               </w:rPr>
+              <w:lastRenderedPageBreak/>
               <w:t>Apple Pay Enabled?</w:t>
             </w:r>
           </w:p>
@@ -16076,7 +16188,7 @@
           <w:szCs w:val="36"/>
         </w:rPr>
       </w:pPr>
-      <w:bookmarkStart w:id="17" w:name="_Toc528749716"/>
+      <w:bookmarkStart w:id="17" w:name="_Toc531610718"/>
       <w:r>
         <w:lastRenderedPageBreak/>
         <w:t>Payer Authentication</w:t>
@@ -17015,7 +17127,7 @@
           <w:numId w:val="30"/>
         </w:numPr>
       </w:pPr>
-      <w:bookmarkStart w:id="18" w:name="_Toc528749717"/>
+      <w:bookmarkStart w:id="18" w:name="_Toc531610719"/>
       <w:r>
         <w:lastRenderedPageBreak/>
         <w:t>Secure Acceptance</w:t>
@@ -19675,7 +19787,7 @@
           <w:numId w:val="30"/>
         </w:numPr>
       </w:pPr>
-      <w:bookmarkStart w:id="19" w:name="_Toc528749718"/>
+      <w:bookmarkStart w:id="19" w:name="_Toc531610720"/>
       <w:r>
         <w:t>S</w:t>
       </w:r>
@@ -20526,7 +20638,6 @@
                 <w:sz w:val="20"/>
                 <w:szCs w:val="20"/>
               </w:rPr>
-              <w:lastRenderedPageBreak/>
               <w:t>CsSAType</w:t>
             </w:r>
             <w:proofErr w:type="spellEnd"/>
@@ -20600,6 +20711,7 @@
                 <w:sz w:val="20"/>
                 <w:szCs w:val="20"/>
               </w:rPr>
+              <w:lastRenderedPageBreak/>
               <w:t>SA_Silent_ProfileID</w:t>
             </w:r>
             <w:proofErr w:type="spellEnd"/>
@@ -21112,7 +21224,7 @@
           <w:numId w:val="30"/>
         </w:numPr>
       </w:pPr>
-      <w:bookmarkStart w:id="20" w:name="_Toc528749719"/>
+      <w:bookmarkStart w:id="20" w:name="_Toc531610721"/>
       <w:r>
         <w:lastRenderedPageBreak/>
         <w:t>Secure Acceptance</w:t>
@@ -21909,7 +22021,6 @@
                 <w:sz w:val="20"/>
                 <w:szCs w:val="20"/>
               </w:rPr>
-              <w:lastRenderedPageBreak/>
               <w:t>SA_Flex_HostName</w:t>
             </w:r>
             <w:proofErr w:type="spellEnd"/>
@@ -21962,6 +22073,7 @@
                 <w:sz w:val="20"/>
                 <w:szCs w:val="20"/>
               </w:rPr>
+              <w:lastRenderedPageBreak/>
               <w:t>SA_Flex_KeyID</w:t>
             </w:r>
             <w:proofErr w:type="spellEnd"/>
@@ -22080,8 +22192,8 @@
           <w:szCs w:val="36"/>
         </w:rPr>
       </w:pPr>
-      <w:bookmarkStart w:id="21" w:name="_Toc528749720"/>
-      <w:bookmarkStart w:id="22" w:name="_Toc528589849"/>
+      <w:bookmarkStart w:id="21" w:name="_Toc528589849"/>
+      <w:bookmarkStart w:id="22" w:name="_Toc531610722"/>
       <w:r>
         <w:rPr>
           <w:sz w:val="36"/>
@@ -22090,7 +22202,7 @@
         <w:lastRenderedPageBreak/>
         <w:t>Credit Card Capture Service</w:t>
       </w:r>
-      <w:bookmarkEnd w:id="21"/>
+      <w:bookmarkEnd w:id="22"/>
     </w:p>
     <w:p/>
     <w:p>
@@ -23437,7 +23549,7 @@
       <w:r>
         <w:br w:type="page"/>
       </w:r>
-      <w:bookmarkStart w:id="23" w:name="_Toc528749721"/>
+      <w:bookmarkStart w:id="23" w:name="_Toc531610723"/>
       <w:r>
         <w:rPr>
           <w:sz w:val="36"/>
@@ -24804,7 +24916,7 @@
           <w:szCs w:val="36"/>
         </w:rPr>
       </w:pPr>
-      <w:bookmarkStart w:id="24" w:name="_Toc528749722"/>
+      <w:bookmarkStart w:id="24" w:name="_Toc531610724"/>
       <w:r>
         <w:rPr>
           <w:sz w:val="36"/>
@@ -25340,7 +25452,6 @@
           <w:szCs w:val="20"/>
         </w:rPr>
       </w:pPr>
-      <w:proofErr w:type="spellStart"/>
       <w:r>
         <w:rPr>
           <w:rFonts w:asciiTheme="minorHAnsi" w:hAnsiTheme="minorHAnsi"/>
@@ -25348,17 +25459,7 @@
           <w:sz w:val="20"/>
           <w:szCs w:val="20"/>
         </w:rPr>
-        <w:t>var</w:t>
-      </w:r>
-      <w:proofErr w:type="spellEnd"/>
-      <w:r>
-        <w:rPr>
-          <w:rFonts w:asciiTheme="minorHAnsi" w:hAnsiTheme="minorHAnsi"/>
-          <w:color w:val="2F5496" w:themeColor="accent1" w:themeShade="BF"/>
-          <w:sz w:val="20"/>
-          <w:szCs w:val="20"/>
-        </w:rPr>
-        <w:t xml:space="preserve"> </w:t>
+        <w:t xml:space="preserve">var </w:t>
       </w:r>
       <w:proofErr w:type="spellStart"/>
       <w:r>
@@ -25981,8 +26082,8 @@
           <w:szCs w:val="36"/>
         </w:rPr>
       </w:pPr>
-      <w:bookmarkStart w:id="25" w:name="_Toc528749723"/>
-      <w:bookmarkEnd w:id="22"/>
+      <w:bookmarkStart w:id="25" w:name="_Toc531610725"/>
+      <w:bookmarkEnd w:id="21"/>
       <w:r>
         <w:rPr>
           <w:sz w:val="36"/>
@@ -31669,7 +31770,7 @@
 </file>
 
 <file path=customXml/itemProps1.xml><?xml version="1.0" encoding="utf-8"?>
-<ds:datastoreItem xmlns:ds="http://schemas.openxmlformats.org/officeDocument/2006/customXml" ds:itemID="{E3385A5D-A9A5-1642-B26D-905D6CD4917D}">
+<ds:datastoreItem xmlns:ds="http://schemas.openxmlformats.org/officeDocument/2006/customXml" ds:itemID="{7348CD1B-418B-3C4E-98DF-486EB0F9C330}">
   <ds:schemaRefs>
     <ds:schemaRef ds:uri="http://schemas.openxmlformats.org/officeDocument/2006/bibliography"/>
   </ds:schemaRefs>

</xml_diff>

<commit_message>
Previous bug fixes and documentation updates added to release.
</commit_message>
<xml_diff>
--- a/configuration/Cybersource Cartridge Integration SFRA v18_1.docx
+++ b/configuration/Cybersource Cartridge Integration SFRA v18_1.docx
@@ -1208,7 +1208,21 @@
                 <w:rStyle w:val="Hyperlink"/>
                 <w:noProof/>
               </w:rPr>
-              <w:t>Address Verification Service (AVS)</w:t>
+              <w:t>Address Ve</w:t>
+            </w:r>
+            <w:r>
+              <w:rPr>
+                <w:rStyle w:val="Hyperlink"/>
+                <w:noProof/>
+              </w:rPr>
+              <w:t>r</w:t>
+            </w:r>
+            <w:r>
+              <w:rPr>
+                <w:rStyle w:val="Hyperlink"/>
+                <w:noProof/>
+              </w:rPr>
+              <w:t>ification Service (AVS)</w:t>
             </w:r>
             <w:r>
               <w:rPr>
@@ -1796,21 +1810,7 @@
                 <w:rStyle w:val="Hyperlink"/>
                 <w:noProof/>
               </w:rPr>
-              <w:t>Pay</w:t>
-            </w:r>
-            <w:r>
-              <w:rPr>
-                <w:rStyle w:val="Hyperlink"/>
-                <w:noProof/>
-              </w:rPr>
-              <w:t>P</w:t>
-            </w:r>
-            <w:r>
-              <w:rPr>
-                <w:rStyle w:val="Hyperlink"/>
-                <w:noProof/>
-              </w:rPr>
-              <w:t>al</w:t>
+              <w:t>PayPal</w:t>
             </w:r>
             <w:r>
               <w:rPr>
@@ -3571,6 +3571,13 @@
     </w:p>
     <w:p>
       <w:pPr>
+        <w:rPr>
+          <w:color w:val="404040" w:themeColor="text1" w:themeTint="BF"/>
+        </w:rPr>
+      </w:pPr>
+    </w:p>
+    <w:p>
+      <w:pPr>
         <w:ind w:firstLine="720"/>
         <w:rPr>
           <w:rFonts w:asciiTheme="majorHAnsi" w:hAnsiTheme="majorHAnsi" w:cstheme="majorHAnsi"/>
@@ -3588,6 +3595,7 @@
           <w:sz w:val="32"/>
           <w:szCs w:val="32"/>
         </w:rPr>
+        <w:lastRenderedPageBreak/>
         <w:t xml:space="preserve">2.1 </w:t>
       </w:r>
       <w:r>
@@ -10271,13 +10279,27 @@
           <w:rFonts w:asciiTheme="minorHAnsi" w:hAnsiTheme="minorHAnsi" w:cs="Arial"/>
           <w:color w:val="404040" w:themeColor="text1" w:themeTint="BF"/>
         </w:rPr>
-        <w:t xml:space="preserve">AVS does not exist as a stand-alone callable service.  </w:t>
+        <w:t xml:space="preserve">AVS does not </w:t>
       </w:r>
       <w:r>
         <w:rPr>
           <w:rFonts w:asciiTheme="minorHAnsi" w:hAnsiTheme="minorHAnsi" w:cs="Arial"/>
           <w:color w:val="404040" w:themeColor="text1" w:themeTint="BF"/>
         </w:rPr>
+        <w:t xml:space="preserve">yet </w:t>
+      </w:r>
+      <w:r>
+        <w:rPr>
+          <w:rFonts w:asciiTheme="minorHAnsi" w:hAnsiTheme="minorHAnsi" w:cs="Arial"/>
+          <w:color w:val="404040" w:themeColor="text1" w:themeTint="BF"/>
+        </w:rPr>
+        <w:t xml:space="preserve">exist as a stand-alone callable service.  </w:t>
+      </w:r>
+      <w:r>
+        <w:rPr>
+          <w:rFonts w:asciiTheme="minorHAnsi" w:hAnsiTheme="minorHAnsi" w:cs="Arial"/>
+          <w:color w:val="404040" w:themeColor="text1" w:themeTint="BF"/>
+        </w:rPr>
         <w:t>The service is</w:t>
       </w:r>
       <w:r>
@@ -10314,6 +10336,13 @@
           <w:color w:val="404040" w:themeColor="text1" w:themeTint="BF"/>
         </w:rPr>
         <w:t>.</w:t>
+      </w:r>
+      <w:r>
+        <w:rPr>
+          <w:rFonts w:asciiTheme="minorHAnsi" w:hAnsiTheme="minorHAnsi" w:cs="Arial"/>
+          <w:color w:val="404040" w:themeColor="text1" w:themeTint="BF"/>
+        </w:rPr>
+        <w:t xml:space="preserve">  A standalone Delivery Address Verification service, with SFRA compatible UI in slated for release with version 18.2.0 of this cartridge.</w:t>
       </w:r>
     </w:p>
     <w:p>
@@ -11965,6 +11994,246 @@
           <w:color w:val="404040" w:themeColor="text1" w:themeTint="BF"/>
         </w:rPr>
       </w:pPr>
+      <w:r>
+        <w:rPr>
+          <w:rFonts w:asciiTheme="minorHAnsi" w:hAnsiTheme="minorHAnsi"/>
+          <w:color w:val="404040" w:themeColor="text1" w:themeTint="BF"/>
+        </w:rPr>
+        <w:t xml:space="preserve">SFRA storefront versions 3.2.0 or lower </w:t>
+      </w:r>
+      <w:r>
+        <w:rPr>
+          <w:rFonts w:asciiTheme="minorHAnsi" w:hAnsiTheme="minorHAnsi"/>
+          <w:color w:val="404040" w:themeColor="text1" w:themeTint="BF"/>
+        </w:rPr>
+        <w:t>contain a hook that interfere with this service.  While the hook manager has been updated in later versions of SFRA to prevent this, the CS cartridge is not yet compatible with those storefront version</w:t>
+      </w:r>
+      <w:r>
+        <w:rPr>
+          <w:rFonts w:asciiTheme="minorHAnsi" w:hAnsiTheme="minorHAnsi"/>
+          <w:color w:val="404040" w:themeColor="text1" w:themeTint="BF"/>
+        </w:rPr>
+        <w:t>s</w:t>
+      </w:r>
+      <w:r>
+        <w:rPr>
+          <w:rFonts w:asciiTheme="minorHAnsi" w:hAnsiTheme="minorHAnsi"/>
+          <w:color w:val="404040" w:themeColor="text1" w:themeTint="BF"/>
+        </w:rPr>
+        <w:t>.  As suggested by SFCC, manual removal of the following hook from SFRA is required for this integration to function properly.</w:t>
+      </w:r>
+    </w:p>
+    <w:p>
+      <w:pPr>
+        <w:rPr>
+          <w:rFonts w:ascii="Calibri" w:hAnsi="Calibri"/>
+          <w:color w:val="000000"/>
+        </w:rPr>
+      </w:pPr>
+      <w:r>
+        <w:rPr>
+          <w:rFonts w:ascii="Calibri" w:hAnsi="Calibri"/>
+          <w:color w:val="000000"/>
+          <w:sz w:val="22"/>
+          <w:szCs w:val="22"/>
+        </w:rPr>
+        <w:t>Remove</w:t>
+      </w:r>
+    </w:p>
+    <w:p>
+      <w:pPr>
+        <w:rPr>
+          <w:rFonts w:ascii="Calibri" w:hAnsi="Calibri"/>
+          <w:color w:val="000000"/>
+        </w:rPr>
+      </w:pPr>
+      <w:r>
+        <w:rPr>
+          <w:rFonts w:ascii="Calibri" w:hAnsi="Calibri"/>
+          <w:color w:val="2F5597"/>
+          <w:sz w:val="22"/>
+          <w:szCs w:val="22"/>
+        </w:rPr>
+        <w:t>{</w:t>
+      </w:r>
+    </w:p>
+    <w:p>
+      <w:pPr>
+        <w:rPr>
+          <w:rFonts w:ascii="Calibri" w:hAnsi="Calibri"/>
+          <w:color w:val="000000"/>
+        </w:rPr>
+      </w:pPr>
+      <w:r>
+        <w:rPr>
+          <w:rFonts w:ascii="Calibri" w:hAnsi="Calibri"/>
+          <w:color w:val="2F5597"/>
+          <w:sz w:val="22"/>
+          <w:szCs w:val="22"/>
+        </w:rPr>
+        <w:t>         "name": "</w:t>
+      </w:r>
+      <w:proofErr w:type="spellStart"/>
+      <w:proofErr w:type="gramStart"/>
+      <w:r>
+        <w:rPr>
+          <w:rFonts w:ascii="Calibri" w:hAnsi="Calibri"/>
+          <w:color w:val="2F5597"/>
+          <w:sz w:val="22"/>
+          <w:szCs w:val="22"/>
+        </w:rPr>
+        <w:t>app.fraud</w:t>
+      </w:r>
+      <w:proofErr w:type="gramEnd"/>
+      <w:r>
+        <w:rPr>
+          <w:rFonts w:ascii="Calibri" w:hAnsi="Calibri"/>
+          <w:color w:val="2F5597"/>
+          <w:sz w:val="22"/>
+          <w:szCs w:val="22"/>
+        </w:rPr>
+        <w:t>.detection</w:t>
+      </w:r>
+      <w:proofErr w:type="spellEnd"/>
+      <w:r>
+        <w:rPr>
+          <w:rFonts w:ascii="Calibri" w:hAnsi="Calibri"/>
+          <w:color w:val="2F5597"/>
+          <w:sz w:val="22"/>
+          <w:szCs w:val="22"/>
+        </w:rPr>
+        <w:t>",</w:t>
+      </w:r>
+    </w:p>
+    <w:p>
+      <w:pPr>
+        <w:rPr>
+          <w:rFonts w:ascii="Calibri" w:hAnsi="Calibri"/>
+          <w:color w:val="000000"/>
+        </w:rPr>
+      </w:pPr>
+      <w:r>
+        <w:rPr>
+          <w:rFonts w:ascii="Calibri" w:hAnsi="Calibri"/>
+          <w:color w:val="2F5597"/>
+          <w:sz w:val="22"/>
+          <w:szCs w:val="22"/>
+        </w:rPr>
+        <w:t xml:space="preserve">        "script": </w:t>
+      </w:r>
+      <w:proofErr w:type="gramStart"/>
+      <w:r>
+        <w:rPr>
+          <w:rFonts w:ascii="Calibri" w:hAnsi="Calibri"/>
+          <w:color w:val="2F5597"/>
+          <w:sz w:val="22"/>
+          <w:szCs w:val="22"/>
+        </w:rPr>
+        <w:t>"./</w:t>
+      </w:r>
+      <w:proofErr w:type="gramEnd"/>
+      <w:r>
+        <w:rPr>
+          <w:rFonts w:ascii="Calibri" w:hAnsi="Calibri"/>
+          <w:color w:val="2F5597"/>
+          <w:sz w:val="22"/>
+          <w:szCs w:val="22"/>
+        </w:rPr>
+        <w:t>cartridge/scripts/hooks/</w:t>
+      </w:r>
+      <w:proofErr w:type="spellStart"/>
+      <w:r>
+        <w:rPr>
+          <w:rFonts w:ascii="Calibri" w:hAnsi="Calibri"/>
+          <w:color w:val="2F5597"/>
+          <w:sz w:val="22"/>
+          <w:szCs w:val="22"/>
+        </w:rPr>
+        <w:t>fraudDetection</w:t>
+      </w:r>
+      <w:proofErr w:type="spellEnd"/>
+      <w:r>
+        <w:rPr>
+          <w:rFonts w:ascii="Calibri" w:hAnsi="Calibri"/>
+          <w:color w:val="2F5597"/>
+          <w:sz w:val="22"/>
+          <w:szCs w:val="22"/>
+        </w:rPr>
+        <w:t>"</w:t>
+      </w:r>
+    </w:p>
+    <w:p>
+      <w:pPr>
+        <w:rPr>
+          <w:rFonts w:ascii="Calibri" w:hAnsi="Calibri"/>
+          <w:color w:val="000000"/>
+        </w:rPr>
+      </w:pPr>
+      <w:r>
+        <w:rPr>
+          <w:rFonts w:ascii="Calibri" w:hAnsi="Calibri"/>
+          <w:color w:val="2F5597"/>
+          <w:sz w:val="22"/>
+          <w:szCs w:val="22"/>
+        </w:rPr>
+        <w:t>} </w:t>
+      </w:r>
+    </w:p>
+    <w:p>
+      <w:pPr>
+        <w:rPr>
+          <w:rFonts w:ascii="Calibri" w:hAnsi="Calibri"/>
+          <w:color w:val="000000"/>
+        </w:rPr>
+      </w:pPr>
+      <w:r>
+        <w:rPr>
+          <w:rFonts w:ascii="Calibri" w:hAnsi="Calibri"/>
+          <w:color w:val="000000"/>
+          <w:sz w:val="22"/>
+          <w:szCs w:val="22"/>
+        </w:rPr>
+        <w:t>From </w:t>
+      </w:r>
+      <w:proofErr w:type="spellStart"/>
+      <w:r>
+        <w:rPr>
+          <w:rFonts w:ascii="Calibri" w:hAnsi="Calibri"/>
+          <w:color w:val="203864"/>
+          <w:sz w:val="22"/>
+          <w:szCs w:val="22"/>
+        </w:rPr>
+        <w:t>app_storefront_base</w:t>
+      </w:r>
+      <w:proofErr w:type="spellEnd"/>
+      <w:r>
+        <w:rPr>
+          <w:rFonts w:ascii="Calibri" w:hAnsi="Calibri"/>
+          <w:color w:val="203864"/>
+          <w:sz w:val="22"/>
+          <w:szCs w:val="22"/>
+        </w:rPr>
+        <w:t>/</w:t>
+      </w:r>
+      <w:proofErr w:type="spellStart"/>
+      <w:r>
+        <w:rPr>
+          <w:rFonts w:ascii="Calibri" w:hAnsi="Calibri"/>
+          <w:color w:val="203864"/>
+          <w:sz w:val="22"/>
+          <w:szCs w:val="22"/>
+        </w:rPr>
+        <w:t>hooks.json</w:t>
+      </w:r>
+      <w:proofErr w:type="spellEnd"/>
+    </w:p>
+    <w:p>
+      <w:pPr>
+        <w:rPr>
+          <w:rFonts w:asciiTheme="minorHAnsi" w:hAnsiTheme="minorHAnsi"/>
+          <w:color w:val="404040" w:themeColor="text1" w:themeTint="BF"/>
+        </w:rPr>
+      </w:pPr>
     </w:p>
     <w:p>
       <w:pPr>
@@ -12161,46 +12430,10 @@
     <w:p>
       <w:pPr>
         <w:rPr>
-          <w:rFonts w:asciiTheme="minorHAnsi" w:hAnsiTheme="minorHAnsi"/>
-          <w:color w:val="404040" w:themeColor="text1" w:themeTint="BF"/>
           <w:sz w:val="36"/>
           <w:szCs w:val="36"/>
         </w:rPr>
       </w:pPr>
-    </w:p>
-    <w:p>
-      <w:pPr>
-        <w:rPr>
-          <w:rFonts w:asciiTheme="minorHAnsi" w:hAnsiTheme="minorHAnsi"/>
-          <w:color w:val="404040" w:themeColor="text1" w:themeTint="BF"/>
-          <w:sz w:val="36"/>
-          <w:szCs w:val="36"/>
-        </w:rPr>
-      </w:pPr>
-    </w:p>
-    <w:p>
-      <w:pPr>
-        <w:rPr>
-          <w:rFonts w:asciiTheme="minorHAnsi" w:hAnsiTheme="minorHAnsi"/>
-          <w:sz w:val="36"/>
-          <w:szCs w:val="36"/>
-        </w:rPr>
-      </w:pPr>
-    </w:p>
-    <w:p>
-      <w:pPr>
-        <w:rPr>
-          <w:sz w:val="36"/>
-          <w:szCs w:val="36"/>
-        </w:rPr>
-      </w:pPr>
-      <w:r>
-        <w:rPr>
-          <w:sz w:val="36"/>
-          <w:szCs w:val="36"/>
-        </w:rPr>
-        <w:br w:type="page"/>
-      </w:r>
     </w:p>
     <w:p>
       <w:pPr>
@@ -12215,8 +12448,9 @@
         </w:rPr>
       </w:pPr>
       <w:bookmarkStart w:id="12" w:name="_Toc87521"/>
-      <w:r>
-        <w:lastRenderedPageBreak/>
+      <w:bookmarkStart w:id="13" w:name="_GoBack"/>
+      <w:bookmarkEnd w:id="13"/>
+      <w:r>
         <w:t>Decision Manager Order Update Job</w:t>
       </w:r>
       <w:bookmarkEnd w:id="12"/>
@@ -13216,6 +13450,7 @@
           <w:rFonts w:asciiTheme="minorHAnsi" w:hAnsiTheme="minorHAnsi"/>
           <w:color w:val="0D0D0D" w:themeColor="text1" w:themeTint="F2"/>
         </w:rPr>
+        <w:lastRenderedPageBreak/>
         <w:t>Note</w:t>
       </w:r>
       <w:r>
@@ -13267,12 +13502,12 @@
         </w:rPr>
         <w:br w:type="page"/>
       </w:r>
-      <w:bookmarkStart w:id="13" w:name="_Toc87522"/>
+      <w:bookmarkStart w:id="14" w:name="_Toc87522"/>
       <w:r>
         <w:lastRenderedPageBreak/>
         <w:t>Payment Tokenization</w:t>
       </w:r>
-      <w:bookmarkEnd w:id="13"/>
+      <w:bookmarkEnd w:id="14"/>
     </w:p>
     <w:p>
       <w:pPr>
@@ -13898,12 +14133,12 @@
           <w:szCs w:val="40"/>
         </w:rPr>
       </w:pPr>
-      <w:bookmarkStart w:id="14" w:name="_Toc87523"/>
+      <w:bookmarkStart w:id="15" w:name="_Toc87523"/>
       <w:r>
         <w:lastRenderedPageBreak/>
         <w:t>Subscription Token Creation</w:t>
       </w:r>
-      <w:bookmarkEnd w:id="14"/>
+      <w:bookmarkEnd w:id="15"/>
     </w:p>
     <w:p>
       <w:pPr>
@@ -14379,11 +14614,11 @@
           <w:numId w:val="30"/>
         </w:numPr>
       </w:pPr>
-      <w:bookmarkStart w:id="15" w:name="_Toc87524"/>
+      <w:bookmarkStart w:id="16" w:name="_Toc87524"/>
       <w:r>
         <w:t>Apple Pay</w:t>
       </w:r>
-      <w:bookmarkEnd w:id="15"/>
+      <w:bookmarkEnd w:id="16"/>
     </w:p>
     <w:p>
       <w:pPr>
@@ -16458,7 +16693,7 @@
           <w:szCs w:val="36"/>
         </w:rPr>
       </w:pPr>
-      <w:bookmarkStart w:id="16" w:name="_Toc87525"/>
+      <w:bookmarkStart w:id="17" w:name="_Toc87525"/>
       <w:r>
         <w:rPr>
           <w:sz w:val="36"/>
@@ -16467,7 +16702,7 @@
         <w:lastRenderedPageBreak/>
         <w:t>PayPal</w:t>
       </w:r>
-      <w:bookmarkEnd w:id="16"/>
+      <w:bookmarkEnd w:id="17"/>
     </w:p>
     <w:p>
       <w:pPr>
@@ -17017,8 +17252,8 @@
         <w:t>:</w:t>
       </w:r>
     </w:p>
-    <w:bookmarkStart w:id="17" w:name="_MON_1610653789"/>
-    <w:bookmarkEnd w:id="17"/>
+    <w:bookmarkStart w:id="18" w:name="_MON_1610653789"/>
+    <w:bookmarkEnd w:id="18"/>
     <w:p>
       <w:pPr>
         <w:rPr>
@@ -17032,7 +17267,7 @@
           <w:noProof/>
           <w:color w:val="404040" w:themeColor="text1" w:themeTint="BF"/>
         </w:rPr>
-        <w:object w:dxaOrig="1508" w:dyaOrig="983" w14:anchorId="44AC3F81">
+        <w:object w:dxaOrig="1508" w:dyaOrig="983" w14:anchorId="5014988A">
           <v:shapetype id="_x0000_t75" coordsize="21600,21600" o:spt="75" o:preferrelative="t" path="m@4@5l@4@11@9@11@9@5xe" filled="f" stroked="f">
             <v:stroke joinstyle="miter"/>
             <v:formulas>
@@ -17052,10 +17287,10 @@
             <v:path o:extrusionok="f" gradientshapeok="t" o:connecttype="rect"/>
             <o:lock v:ext="edit" aspectratio="t"/>
           </v:shapetype>
-          <v:shape id="_x0000_i1025" type="#_x0000_t75" alt="" style="width:76pt;height:49pt;mso-width-percent:0;mso-height-percent:0;mso-width-percent:0;mso-height-percent:0" o:ole="">
+          <v:shape id="_x0000_i1025" type="#_x0000_t75" alt="" style="width:76.25pt;height:48.8pt;mso-width-percent:0;mso-height-percent:0;mso-width-percent:0;mso-height-percent:0" o:ole="">
             <v:imagedata r:id="rId15" o:title=""/>
           </v:shape>
-          <o:OLEObject Type="Embed" ProgID="Word.Document.12" ShapeID="_x0000_i1025" DrawAspect="Icon" ObjectID="_1610701379" r:id="rId16">
+          <o:OLEObject Type="Embed" ProgID="Word.Document.12" ShapeID="_x0000_i1025" DrawAspect="Icon" ObjectID="_1610878623" r:id="rId16">
             <o:FieldCodes>\s</o:FieldCodes>
           </o:OLEObject>
         </w:object>
@@ -17089,7 +17324,7 @@
           <w:szCs w:val="36"/>
         </w:rPr>
       </w:pPr>
-      <w:bookmarkStart w:id="18" w:name="_Toc87526"/>
+      <w:bookmarkStart w:id="19" w:name="_Toc87526"/>
       <w:r>
         <w:rPr>
           <w:sz w:val="36"/>
@@ -17097,7 +17332,7 @@
         </w:rPr>
         <w:t>PayPal Express</w:t>
       </w:r>
-      <w:bookmarkEnd w:id="18"/>
+      <w:bookmarkEnd w:id="19"/>
     </w:p>
     <w:p>
       <w:pPr>
@@ -18396,7 +18631,7 @@
           <w:szCs w:val="36"/>
         </w:rPr>
       </w:pPr>
-      <w:bookmarkStart w:id="19" w:name="_Toc87527"/>
+      <w:bookmarkStart w:id="20" w:name="_Toc87527"/>
       <w:r>
         <w:rPr>
           <w:rFonts w:cstheme="majorHAnsi"/>
@@ -18405,7 +18640,7 @@
         </w:rPr>
         <w:t>PayPal Credit</w:t>
       </w:r>
-      <w:bookmarkEnd w:id="19"/>
+      <w:bookmarkEnd w:id="20"/>
     </w:p>
     <w:p/>
     <w:p>
@@ -19095,11 +19330,11 @@
           <w:numId w:val="30"/>
         </w:numPr>
       </w:pPr>
-      <w:bookmarkStart w:id="20" w:name="_Toc87528"/>
+      <w:bookmarkStart w:id="21" w:name="_Toc87528"/>
       <w:r>
         <w:t>PayPal Billing Agreement</w:t>
       </w:r>
-      <w:bookmarkEnd w:id="20"/>
+      <w:bookmarkEnd w:id="21"/>
     </w:p>
     <w:p/>
     <w:p>
@@ -19367,16 +19602,7 @@
           <w:rFonts w:asciiTheme="minorHAnsi" w:hAnsiTheme="minorHAnsi"/>
           <w:color w:val="404040" w:themeColor="text1" w:themeTint="BF"/>
         </w:rPr>
-        <w:t xml:space="preserve">, ensure you have followed all steps in the "Cartridge Installation" guide </w:t>
-      </w:r>
-      <w:bookmarkStart w:id="21" w:name="_GoBack"/>
-      <w:bookmarkEnd w:id="21"/>
-      <w:r>
-        <w:rPr>
-          <w:rFonts w:asciiTheme="minorHAnsi" w:hAnsiTheme="minorHAnsi"/>
-          <w:color w:val="404040" w:themeColor="text1" w:themeTint="BF"/>
-        </w:rPr>
-        <w:t>above</w:t>
+        <w:t>, ensure you have followed all steps in the "Cartridge Installation" guide above</w:t>
       </w:r>
       <w:r>
         <w:rPr>
@@ -19688,6 +19914,21 @@
           <w:color w:val="404040" w:themeColor="text1" w:themeTint="BF"/>
         </w:rPr>
       </w:pPr>
+    </w:p>
+    <w:p>
+      <w:pPr>
+        <w:rPr>
+          <w:rFonts w:asciiTheme="minorHAnsi" w:hAnsiTheme="minorHAnsi"/>
+          <w:color w:val="404040" w:themeColor="text1" w:themeTint="BF"/>
+        </w:rPr>
+      </w:pPr>
+      <w:r>
+        <w:rPr>
+          <w:rFonts w:asciiTheme="minorHAnsi" w:hAnsiTheme="minorHAnsi"/>
+          <w:color w:val="404040" w:themeColor="text1" w:themeTint="BF"/>
+        </w:rPr>
+        <w:br w:type="page"/>
+      </w:r>
     </w:p>
     <w:p>
       <w:pPr>
@@ -20107,6 +20348,7 @@
           <w:sz w:val="36"/>
           <w:szCs w:val="36"/>
         </w:rPr>
+        <w:lastRenderedPageBreak/>
         <w:t>Implementation</w:t>
       </w:r>
     </w:p>
@@ -21885,6 +22127,26 @@
           <w:szCs w:val="36"/>
         </w:rPr>
       </w:pPr>
+    </w:p>
+    <w:p>
+      <w:pPr>
+        <w:jc w:val="center"/>
+        <w:rPr>
+          <w:color w:val="2F5496" w:themeColor="accent1" w:themeShade="BF"/>
+          <w:sz w:val="36"/>
+          <w:szCs w:val="36"/>
+        </w:rPr>
+      </w:pPr>
+    </w:p>
+    <w:p>
+      <w:pPr>
+        <w:jc w:val="center"/>
+        <w:rPr>
+          <w:color w:val="2F5496" w:themeColor="accent1" w:themeShade="BF"/>
+          <w:sz w:val="36"/>
+          <w:szCs w:val="36"/>
+        </w:rPr>
+      </w:pPr>
       <w:r>
         <w:rPr>
           <w:color w:val="2F5496" w:themeColor="accent1" w:themeShade="BF"/>
@@ -22679,6 +22941,7 @@
                 <w:sz w:val="20"/>
                 <w:szCs w:val="20"/>
               </w:rPr>
+              <w:lastRenderedPageBreak/>
               <w:t>CsSAType</w:t>
             </w:r>
             <w:proofErr w:type="spellEnd"/>
@@ -22883,7 +23146,6 @@
                 <w:sz w:val="20"/>
                 <w:szCs w:val="20"/>
               </w:rPr>
-              <w:lastRenderedPageBreak/>
               <w:t>SA_Redirect_AccessKey</w:t>
             </w:r>
             <w:proofErr w:type="spellEnd"/>
@@ -24960,7 +25222,87 @@
         <w:t xml:space="preserve"> on SFRA, ensure you have followed all steps in the "Cartridge Installation" guide above.  A CyberSource Merchant ID, and CyberSource Merchant Key are required for this service.  Enter these values in the corresponding site preferences under the "CyberSource" group</w:t>
       </w:r>
       <w:r>
-        <w:t xml:space="preserve">. </w:t>
+        <w:t>.</w:t>
+      </w:r>
+      <w:r>
+        <w:rPr>
+          <w:rFonts w:asciiTheme="minorHAnsi" w:hAnsiTheme="minorHAnsi"/>
+          <w:color w:val="404040" w:themeColor="text1" w:themeTint="BF"/>
+        </w:rPr>
+        <w:t xml:space="preserve">  Also, the flex API requires a date in a specific format, and in the English language.  The ‘</w:t>
+      </w:r>
+      <w:proofErr w:type="spellStart"/>
+      <w:r>
+        <w:rPr>
+          <w:rFonts w:asciiTheme="minorHAnsi" w:hAnsiTheme="minorHAnsi"/>
+          <w:color w:val="404040" w:themeColor="text1" w:themeTint="BF"/>
+        </w:rPr>
+        <w:t>en_US</w:t>
+      </w:r>
+      <w:proofErr w:type="spellEnd"/>
+      <w:r>
+        <w:rPr>
+          <w:rFonts w:asciiTheme="minorHAnsi" w:hAnsiTheme="minorHAnsi"/>
+          <w:color w:val="404040" w:themeColor="text1" w:themeTint="BF"/>
+        </w:rPr>
+        <w:t xml:space="preserve">’ local must be present in your </w:t>
+      </w:r>
+      <w:proofErr w:type="spellStart"/>
+      <w:r>
+        <w:rPr>
+          <w:rFonts w:asciiTheme="minorHAnsi" w:hAnsiTheme="minorHAnsi"/>
+          <w:color w:val="404040" w:themeColor="text1" w:themeTint="BF"/>
+        </w:rPr>
+        <w:t>administation’s</w:t>
+      </w:r>
+      <w:proofErr w:type="spellEnd"/>
+      <w:r>
+        <w:rPr>
+          <w:rFonts w:asciiTheme="minorHAnsi" w:hAnsiTheme="minorHAnsi"/>
+          <w:color w:val="404040" w:themeColor="text1" w:themeTint="BF"/>
+        </w:rPr>
+        <w:t xml:space="preserve"> </w:t>
+      </w:r>
+      <w:proofErr w:type="gramStart"/>
+      <w:r>
+        <w:rPr>
+          <w:rFonts w:asciiTheme="minorHAnsi" w:hAnsiTheme="minorHAnsi"/>
+          <w:color w:val="404040" w:themeColor="text1" w:themeTint="BF"/>
+        </w:rPr>
+        <w:t>locals, but</w:t>
+      </w:r>
+      <w:proofErr w:type="gramEnd"/>
+      <w:r>
+        <w:rPr>
+          <w:rFonts w:asciiTheme="minorHAnsi" w:hAnsiTheme="minorHAnsi"/>
+          <w:color w:val="404040" w:themeColor="text1" w:themeTint="BF"/>
+        </w:rPr>
+        <w:t xml:space="preserve"> does not need to be enabled.  The proper date format is configured in the ‘</w:t>
+      </w:r>
+      <w:proofErr w:type="spellStart"/>
+      <w:r>
+        <w:rPr>
+          <w:rFonts w:asciiTheme="minorHAnsi" w:hAnsiTheme="minorHAnsi"/>
+          <w:color w:val="404040" w:themeColor="text1" w:themeTint="BF"/>
+        </w:rPr>
+        <w:t>en_US</w:t>
+      </w:r>
+      <w:proofErr w:type="spellEnd"/>
+      <w:proofErr w:type="gramStart"/>
+      <w:r>
+        <w:rPr>
+          <w:rFonts w:asciiTheme="minorHAnsi" w:hAnsiTheme="minorHAnsi"/>
+          <w:color w:val="404040" w:themeColor="text1" w:themeTint="BF"/>
+        </w:rPr>
+        <w:t>’  local’s</w:t>
+      </w:r>
+      <w:proofErr w:type="gramEnd"/>
+      <w:r>
+        <w:rPr>
+          <w:rFonts w:asciiTheme="minorHAnsi" w:hAnsiTheme="minorHAnsi"/>
+          <w:color w:val="404040" w:themeColor="text1" w:themeTint="BF"/>
+        </w:rPr>
+        <w:t xml:space="preserve"> regional setting.  </w:t>
       </w:r>
       <w:r>
         <w:rPr>
@@ -24985,17 +25327,12 @@
       </w:r>
     </w:p>
     <w:p/>
-    <w:p>
-      <w:r>
-        <w:tab/>
-      </w:r>
-    </w:p>
     <w:p>
       <w:pPr>
         <w:pStyle w:val="ListParagraph"/>
         <w:numPr>
           <w:ilvl w:val="1"/>
-          <w:numId w:val="18"/>
+          <w:numId w:val="50"/>
         </w:numPr>
         <w:rPr>
           <w:rFonts w:asciiTheme="minorHAnsi" w:hAnsiTheme="minorHAnsi"/>
@@ -25007,70 +25344,14 @@
           <w:rFonts w:asciiTheme="minorHAnsi" w:hAnsiTheme="minorHAnsi"/>
           <w:color w:val="404040" w:themeColor="text1" w:themeTint="BF"/>
         </w:rPr>
-        <w:t>To complete the checkout process successfully</w:t>
-      </w:r>
-      <w:r>
-        <w:rPr>
-          <w:rFonts w:asciiTheme="minorHAnsi" w:hAnsiTheme="minorHAnsi"/>
-          <w:color w:val="404040" w:themeColor="text1" w:themeTint="BF"/>
-        </w:rPr>
-        <w:t>,</w:t>
-      </w:r>
-      <w:r>
-        <w:rPr>
-          <w:rFonts w:asciiTheme="minorHAnsi" w:hAnsiTheme="minorHAnsi"/>
-          <w:color w:val="404040" w:themeColor="text1" w:themeTint="BF"/>
-        </w:rPr>
-        <w:t xml:space="preserve"> create API’s Key and shared secret on CyberSource business center console under '</w:t>
+        <w:t>To complete the checkout process successfully, create API’s Key and shared secret on CyberSource business center console under '</w:t>
       </w:r>
       <w:r>
         <w:rPr>
           <w:rFonts w:asciiTheme="minorHAnsi" w:hAnsiTheme="minorHAnsi" w:cstheme="minorHAnsi"/>
           <w:color w:val="404040" w:themeColor="text1" w:themeTint="BF"/>
         </w:rPr>
-        <w:t xml:space="preserve">Payment Configuration </w:t>
-      </w:r>
-      <w:r>
-        <w:rPr>
-          <w:rFonts w:asciiTheme="minorHAnsi" w:hAnsiTheme="minorHAnsi" w:cstheme="minorHAnsi"/>
-          <w:color w:val="404040" w:themeColor="text1" w:themeTint="BF"/>
-        </w:rPr>
-        <w:t>&gt;</w:t>
-      </w:r>
-      <w:r>
-        <w:rPr>
-          <w:rFonts w:asciiTheme="minorHAnsi" w:hAnsiTheme="minorHAnsi" w:cstheme="minorHAnsi"/>
-          <w:color w:val="404040" w:themeColor="text1" w:themeTint="BF"/>
-        </w:rPr>
-        <w:t xml:space="preserve"> Key Management Keys </w:t>
-      </w:r>
-      <w:r>
-        <w:rPr>
-          <w:rFonts w:asciiTheme="minorHAnsi" w:hAnsiTheme="minorHAnsi" w:cstheme="minorHAnsi"/>
-          <w:color w:val="404040" w:themeColor="text1" w:themeTint="BF"/>
-        </w:rPr>
-        <w:t>&gt;</w:t>
-      </w:r>
-      <w:r>
-        <w:rPr>
-          <w:rFonts w:asciiTheme="minorHAnsi" w:hAnsiTheme="minorHAnsi" w:cstheme="minorHAnsi"/>
-          <w:color w:val="404040" w:themeColor="text1" w:themeTint="BF"/>
-        </w:rPr>
-        <w:t xml:space="preserve"> Choose API Keys </w:t>
-      </w:r>
-      <w:r>
-        <w:rPr>
-          <w:rFonts w:asciiTheme="minorHAnsi" w:hAnsiTheme="minorHAnsi" w:cstheme="minorHAnsi"/>
-          <w:color w:val="404040" w:themeColor="text1" w:themeTint="BF"/>
-        </w:rPr>
-        <w:t>&gt;</w:t>
-      </w:r>
-      <w:r>
-        <w:rPr>
-          <w:rFonts w:asciiTheme="minorHAnsi" w:hAnsiTheme="minorHAnsi" w:cstheme="minorHAnsi"/>
-          <w:color w:val="404040" w:themeColor="text1" w:themeTint="BF"/>
-        </w:rPr>
-        <w:t xml:space="preserve"> Add Shared Secret Key</w:t>
+        <w:t>Payment Configuration &gt; Key Management Keys &gt; Choose API Keys &gt; Add Shared Secret Key</w:t>
       </w:r>
       <w:r>
         <w:rPr>
@@ -25092,7 +25373,7 @@
         <w:pStyle w:val="ListParagraph"/>
         <w:numPr>
           <w:ilvl w:val="1"/>
-          <w:numId w:val="18"/>
+          <w:numId w:val="50"/>
         </w:numPr>
         <w:rPr>
           <w:rFonts w:asciiTheme="minorHAnsi" w:hAnsiTheme="minorHAnsi"/>
@@ -25128,7 +25409,7 @@
         <w:pStyle w:val="ListParagraph"/>
         <w:numPr>
           <w:ilvl w:val="2"/>
-          <w:numId w:val="18"/>
+          <w:numId w:val="50"/>
         </w:numPr>
         <w:rPr>
           <w:rFonts w:asciiTheme="minorHAnsi" w:hAnsiTheme="minorHAnsi"/>
@@ -25157,7 +25438,7 @@
         <w:pStyle w:val="ListParagraph"/>
         <w:numPr>
           <w:ilvl w:val="2"/>
-          <w:numId w:val="18"/>
+          <w:numId w:val="50"/>
         </w:numPr>
         <w:rPr>
           <w:rFonts w:asciiTheme="minorHAnsi" w:hAnsiTheme="minorHAnsi"/>
@@ -25184,7 +25465,7 @@
         <w:pStyle w:val="ListParagraph"/>
         <w:numPr>
           <w:ilvl w:val="1"/>
-          <w:numId w:val="18"/>
+          <w:numId w:val="50"/>
         </w:numPr>
         <w:rPr>
           <w:rFonts w:asciiTheme="minorHAnsi" w:hAnsiTheme="minorHAnsi"/>
@@ -25204,7 +25485,7 @@
         <w:pStyle w:val="ListParagraph"/>
         <w:numPr>
           <w:ilvl w:val="1"/>
-          <w:numId w:val="18"/>
+          <w:numId w:val="50"/>
         </w:numPr>
         <w:rPr>
           <w:rFonts w:asciiTheme="minorHAnsi" w:hAnsiTheme="minorHAnsi"/>
@@ -25233,6 +25514,482 @@
           <w:color w:val="404040" w:themeColor="text1" w:themeTint="BF"/>
         </w:rPr>
         <w:t>’ site preference to ‘SA_FLEX' to enable this service.</w:t>
+      </w:r>
+    </w:p>
+    <w:p>
+      <w:pPr>
+        <w:pStyle w:val="ListParagraph"/>
+        <w:numPr>
+          <w:ilvl w:val="1"/>
+          <w:numId w:val="50"/>
+        </w:numPr>
+        <w:rPr>
+          <w:rFonts w:asciiTheme="minorHAnsi" w:hAnsiTheme="minorHAnsi"/>
+          <w:color w:val="404040" w:themeColor="text1" w:themeTint="BF"/>
+        </w:rPr>
+      </w:pPr>
+      <w:r>
+        <w:rPr>
+          <w:rFonts w:asciiTheme="minorHAnsi" w:hAnsiTheme="minorHAnsi"/>
+          <w:color w:val="404040" w:themeColor="text1" w:themeTint="BF"/>
+        </w:rPr>
+        <w:t>Navigate to ‘</w:t>
+      </w:r>
+      <w:r>
+        <w:rPr>
+          <w:rFonts w:asciiTheme="minorHAnsi" w:hAnsiTheme="minorHAnsi"/>
+          <w:color w:val="404040" w:themeColor="text1" w:themeTint="BF"/>
+        </w:rPr>
+        <w:t xml:space="preserve">Administration </w:t>
+      </w:r>
+      <w:proofErr w:type="gramStart"/>
+      <w:r>
+        <w:rPr>
+          <w:rFonts w:asciiTheme="minorHAnsi" w:hAnsiTheme="minorHAnsi"/>
+          <w:color w:val="404040" w:themeColor="text1" w:themeTint="BF"/>
+        </w:rPr>
+        <w:t>&gt;  Global</w:t>
+      </w:r>
+      <w:proofErr w:type="gramEnd"/>
+      <w:r>
+        <w:rPr>
+          <w:rFonts w:asciiTheme="minorHAnsi" w:hAnsiTheme="minorHAnsi"/>
+          <w:color w:val="404040" w:themeColor="text1" w:themeTint="BF"/>
+        </w:rPr>
+        <w:t xml:space="preserve"> Preferences &gt;  Locales</w:t>
+      </w:r>
+      <w:r>
+        <w:rPr>
+          <w:rFonts w:asciiTheme="minorHAnsi" w:hAnsiTheme="minorHAnsi"/>
+          <w:color w:val="404040" w:themeColor="text1" w:themeTint="BF"/>
+        </w:rPr>
+        <w:t>’</w:t>
+      </w:r>
+    </w:p>
+    <w:p>
+      <w:pPr>
+        <w:pStyle w:val="ListParagraph"/>
+        <w:numPr>
+          <w:ilvl w:val="1"/>
+          <w:numId w:val="50"/>
+        </w:numPr>
+        <w:rPr>
+          <w:rFonts w:asciiTheme="minorHAnsi" w:hAnsiTheme="minorHAnsi"/>
+          <w:color w:val="404040" w:themeColor="text1" w:themeTint="BF"/>
+        </w:rPr>
+      </w:pPr>
+      <w:r>
+        <w:rPr>
+          <w:rFonts w:asciiTheme="minorHAnsi" w:hAnsiTheme="minorHAnsi"/>
+          <w:color w:val="404040" w:themeColor="text1" w:themeTint="BF"/>
+        </w:rPr>
+        <w:t>Ensure the local ‘</w:t>
+      </w:r>
+      <w:proofErr w:type="spellStart"/>
+      <w:r>
+        <w:rPr>
+          <w:rFonts w:asciiTheme="minorHAnsi" w:hAnsiTheme="minorHAnsi"/>
+          <w:color w:val="404040" w:themeColor="text1" w:themeTint="BF"/>
+        </w:rPr>
+        <w:t>en_US</w:t>
+      </w:r>
+      <w:proofErr w:type="spellEnd"/>
+      <w:r>
+        <w:rPr>
+          <w:rFonts w:asciiTheme="minorHAnsi" w:hAnsiTheme="minorHAnsi"/>
+          <w:color w:val="404040" w:themeColor="text1" w:themeTint="BF"/>
+        </w:rPr>
+        <w:t>’ is present.</w:t>
+      </w:r>
+    </w:p>
+    <w:p>
+      <w:pPr>
+        <w:rPr>
+          <w:rFonts w:asciiTheme="minorHAnsi" w:hAnsiTheme="minorHAnsi"/>
+          <w:color w:val="404040" w:themeColor="text1" w:themeTint="BF"/>
+        </w:rPr>
+      </w:pPr>
+    </w:p>
+    <w:p>
+      <w:pPr>
+        <w:rPr>
+          <w:rFonts w:asciiTheme="minorHAnsi" w:hAnsiTheme="minorHAnsi"/>
+          <w:color w:val="404040" w:themeColor="text1" w:themeTint="BF"/>
+        </w:rPr>
+      </w:pPr>
+    </w:p>
+    <w:p>
+      <w:pPr>
+        <w:rPr>
+          <w:rFonts w:asciiTheme="minorHAnsi" w:hAnsiTheme="minorHAnsi"/>
+          <w:color w:val="404040" w:themeColor="text1" w:themeTint="BF"/>
+        </w:rPr>
+      </w:pPr>
+    </w:p>
+    <w:p>
+      <w:pPr>
+        <w:pStyle w:val="ListParagraph"/>
+        <w:numPr>
+          <w:ilvl w:val="1"/>
+          <w:numId w:val="50"/>
+        </w:numPr>
+        <w:rPr>
+          <w:rFonts w:asciiTheme="minorHAnsi" w:hAnsiTheme="minorHAnsi"/>
+          <w:color w:val="404040" w:themeColor="text1" w:themeTint="BF"/>
+        </w:rPr>
+      </w:pPr>
+      <w:r>
+        <w:rPr>
+          <w:rFonts w:asciiTheme="minorHAnsi" w:hAnsiTheme="minorHAnsi"/>
+          <w:color w:val="404040" w:themeColor="text1" w:themeTint="BF"/>
+        </w:rPr>
+        <w:t>If not present, create a new local with the following information:</w:t>
+      </w:r>
+    </w:p>
+    <w:p>
+      <w:pPr>
+        <w:pStyle w:val="ListParagraph"/>
+        <w:numPr>
+          <w:ilvl w:val="0"/>
+          <w:numId w:val="48"/>
+        </w:numPr>
+        <w:rPr>
+          <w:rFonts w:asciiTheme="minorHAnsi" w:hAnsiTheme="minorHAnsi"/>
+          <w:color w:val="404040" w:themeColor="text1" w:themeTint="BF"/>
+        </w:rPr>
+      </w:pPr>
+      <w:r>
+        <w:rPr>
+          <w:rFonts w:asciiTheme="minorHAnsi" w:hAnsiTheme="minorHAnsi"/>
+          <w:color w:val="404040" w:themeColor="text1" w:themeTint="BF"/>
+        </w:rPr>
+        <w:lastRenderedPageBreak/>
+        <w:t xml:space="preserve">Language Code: </w:t>
+      </w:r>
+      <w:proofErr w:type="spellStart"/>
+      <w:r>
+        <w:rPr>
+          <w:rFonts w:asciiTheme="minorHAnsi" w:hAnsiTheme="minorHAnsi"/>
+          <w:color w:val="2F5496" w:themeColor="accent1" w:themeShade="BF"/>
+        </w:rPr>
+        <w:t>en</w:t>
+      </w:r>
+      <w:proofErr w:type="spellEnd"/>
+      <w:r>
+        <w:rPr>
+          <w:rFonts w:asciiTheme="minorHAnsi" w:hAnsiTheme="minorHAnsi"/>
+          <w:color w:val="2F5496" w:themeColor="accent1" w:themeShade="BF"/>
+        </w:rPr>
+        <w:t xml:space="preserve"> </w:t>
+      </w:r>
+    </w:p>
+    <w:p>
+      <w:pPr>
+        <w:pStyle w:val="ListParagraph"/>
+        <w:numPr>
+          <w:ilvl w:val="0"/>
+          <w:numId w:val="48"/>
+        </w:numPr>
+        <w:rPr>
+          <w:rFonts w:asciiTheme="minorHAnsi" w:hAnsiTheme="minorHAnsi"/>
+          <w:color w:val="404040" w:themeColor="text1" w:themeTint="BF"/>
+        </w:rPr>
+      </w:pPr>
+      <w:r>
+        <w:rPr>
+          <w:rFonts w:asciiTheme="minorHAnsi" w:hAnsiTheme="minorHAnsi"/>
+          <w:color w:val="404040" w:themeColor="text1" w:themeTint="BF"/>
+        </w:rPr>
+        <w:t xml:space="preserve">Country Code: </w:t>
+      </w:r>
+      <w:r>
+        <w:rPr>
+          <w:rFonts w:asciiTheme="minorHAnsi" w:hAnsiTheme="minorHAnsi"/>
+          <w:color w:val="2F5496" w:themeColor="accent1" w:themeShade="BF"/>
+        </w:rPr>
+        <w:t>US</w:t>
+      </w:r>
+    </w:p>
+    <w:p>
+      <w:pPr>
+        <w:pStyle w:val="ListParagraph"/>
+        <w:numPr>
+          <w:ilvl w:val="0"/>
+          <w:numId w:val="48"/>
+        </w:numPr>
+        <w:rPr>
+          <w:rFonts w:asciiTheme="minorHAnsi" w:hAnsiTheme="minorHAnsi"/>
+          <w:color w:val="404040" w:themeColor="text1" w:themeTint="BF"/>
+        </w:rPr>
+      </w:pPr>
+      <w:r>
+        <w:rPr>
+          <w:rFonts w:asciiTheme="minorHAnsi" w:hAnsiTheme="minorHAnsi"/>
+          <w:color w:val="404040" w:themeColor="text1" w:themeTint="BF"/>
+        </w:rPr>
+        <w:t xml:space="preserve">XML Code: </w:t>
+      </w:r>
+      <w:proofErr w:type="spellStart"/>
+      <w:r>
+        <w:rPr>
+          <w:rFonts w:asciiTheme="minorHAnsi" w:hAnsiTheme="minorHAnsi"/>
+          <w:color w:val="2F5496" w:themeColor="accent1" w:themeShade="BF"/>
+        </w:rPr>
+        <w:t>en</w:t>
+      </w:r>
+      <w:proofErr w:type="spellEnd"/>
+      <w:r>
+        <w:rPr>
+          <w:rFonts w:asciiTheme="minorHAnsi" w:hAnsiTheme="minorHAnsi"/>
+          <w:color w:val="2F5496" w:themeColor="accent1" w:themeShade="BF"/>
+        </w:rPr>
+        <w:t>-US</w:t>
+      </w:r>
+    </w:p>
+    <w:p>
+      <w:pPr>
+        <w:pStyle w:val="ListParagraph"/>
+        <w:numPr>
+          <w:ilvl w:val="0"/>
+          <w:numId w:val="48"/>
+        </w:numPr>
+        <w:rPr>
+          <w:rFonts w:asciiTheme="minorHAnsi" w:hAnsiTheme="minorHAnsi"/>
+          <w:color w:val="404040" w:themeColor="text1" w:themeTint="BF"/>
+        </w:rPr>
+      </w:pPr>
+      <w:r>
+        <w:rPr>
+          <w:rFonts w:asciiTheme="minorHAnsi" w:hAnsiTheme="minorHAnsi"/>
+          <w:color w:val="404040" w:themeColor="text1" w:themeTint="BF"/>
+        </w:rPr>
+        <w:t xml:space="preserve">ISO-3 Language: </w:t>
+      </w:r>
+      <w:proofErr w:type="spellStart"/>
+      <w:r>
+        <w:rPr>
+          <w:rFonts w:asciiTheme="minorHAnsi" w:hAnsiTheme="minorHAnsi"/>
+          <w:color w:val="2F5496" w:themeColor="accent1" w:themeShade="BF"/>
+        </w:rPr>
+        <w:t>eng</w:t>
+      </w:r>
+      <w:proofErr w:type="spellEnd"/>
+    </w:p>
+    <w:p>
+      <w:pPr>
+        <w:pStyle w:val="ListParagraph"/>
+        <w:numPr>
+          <w:ilvl w:val="0"/>
+          <w:numId w:val="48"/>
+        </w:numPr>
+        <w:rPr>
+          <w:rFonts w:asciiTheme="minorHAnsi" w:hAnsiTheme="minorHAnsi"/>
+          <w:color w:val="404040" w:themeColor="text1" w:themeTint="BF"/>
+        </w:rPr>
+      </w:pPr>
+      <w:r>
+        <w:rPr>
+          <w:rFonts w:asciiTheme="minorHAnsi" w:hAnsiTheme="minorHAnsi"/>
+          <w:color w:val="404040" w:themeColor="text1" w:themeTint="BF"/>
+        </w:rPr>
+        <w:t xml:space="preserve">ISO-3 Country: </w:t>
+      </w:r>
+      <w:r>
+        <w:rPr>
+          <w:rFonts w:asciiTheme="minorHAnsi" w:hAnsiTheme="minorHAnsi"/>
+          <w:color w:val="2F5496" w:themeColor="accent1" w:themeShade="BF"/>
+        </w:rPr>
+        <w:t>USA</w:t>
+      </w:r>
+    </w:p>
+    <w:p>
+      <w:pPr>
+        <w:pStyle w:val="ListParagraph"/>
+        <w:numPr>
+          <w:ilvl w:val="0"/>
+          <w:numId w:val="48"/>
+        </w:numPr>
+        <w:rPr>
+          <w:rFonts w:asciiTheme="minorHAnsi" w:hAnsiTheme="minorHAnsi"/>
+          <w:color w:val="404040" w:themeColor="text1" w:themeTint="BF"/>
+        </w:rPr>
+      </w:pPr>
+      <w:r>
+        <w:rPr>
+          <w:rFonts w:asciiTheme="minorHAnsi" w:hAnsiTheme="minorHAnsi"/>
+          <w:color w:val="404040" w:themeColor="text1" w:themeTint="BF"/>
+        </w:rPr>
+        <w:t xml:space="preserve">Fallback Locale: </w:t>
+      </w:r>
+      <w:r>
+        <w:rPr>
+          <w:rFonts w:asciiTheme="minorHAnsi" w:hAnsiTheme="minorHAnsi"/>
+          <w:color w:val="2F5496" w:themeColor="accent1" w:themeShade="BF"/>
+        </w:rPr>
+        <w:t>English(</w:t>
+      </w:r>
+      <w:proofErr w:type="spellStart"/>
+      <w:r>
+        <w:rPr>
+          <w:rFonts w:asciiTheme="minorHAnsi" w:hAnsiTheme="minorHAnsi"/>
+          <w:color w:val="2F5496" w:themeColor="accent1" w:themeShade="BF"/>
+        </w:rPr>
+        <w:t>en</w:t>
+      </w:r>
+      <w:proofErr w:type="spellEnd"/>
+      <w:r>
+        <w:rPr>
+          <w:rFonts w:asciiTheme="minorHAnsi" w:hAnsiTheme="minorHAnsi"/>
+          <w:color w:val="2F5496" w:themeColor="accent1" w:themeShade="BF"/>
+        </w:rPr>
+        <w:t>)</w:t>
+      </w:r>
+      <w:r>
+        <w:rPr>
+          <w:rFonts w:asciiTheme="minorHAnsi" w:hAnsiTheme="minorHAnsi"/>
+          <w:color w:val="404040" w:themeColor="text1" w:themeTint="BF"/>
+        </w:rPr>
+        <w:t xml:space="preserve"> </w:t>
+      </w:r>
+    </w:p>
+    <w:p>
+      <w:pPr>
+        <w:pStyle w:val="ListParagraph"/>
+        <w:numPr>
+          <w:ilvl w:val="1"/>
+          <w:numId w:val="50"/>
+        </w:numPr>
+        <w:rPr>
+          <w:rFonts w:asciiTheme="minorHAnsi" w:hAnsiTheme="minorHAnsi"/>
+          <w:color w:val="2F5496" w:themeColor="accent1" w:themeShade="BF"/>
+        </w:rPr>
+      </w:pPr>
+      <w:r>
+        <w:rPr>
+          <w:rFonts w:asciiTheme="minorHAnsi" w:hAnsiTheme="minorHAnsi"/>
+          <w:color w:val="404040" w:themeColor="text1" w:themeTint="BF"/>
+        </w:rPr>
+        <w:t>Once present, select the ‘</w:t>
+      </w:r>
+      <w:proofErr w:type="spellStart"/>
+      <w:r>
+        <w:rPr>
+          <w:rFonts w:asciiTheme="minorHAnsi" w:hAnsiTheme="minorHAnsi"/>
+          <w:color w:val="404040" w:themeColor="text1" w:themeTint="BF"/>
+        </w:rPr>
+        <w:t>en_US</w:t>
+      </w:r>
+      <w:proofErr w:type="spellEnd"/>
+      <w:r>
+        <w:rPr>
+          <w:rFonts w:asciiTheme="minorHAnsi" w:hAnsiTheme="minorHAnsi"/>
+          <w:color w:val="404040" w:themeColor="text1" w:themeTint="BF"/>
+        </w:rPr>
+        <w:t>’ local, and navigate to the ‘Regional Settings’ tab.</w:t>
+      </w:r>
+    </w:p>
+    <w:p>
+      <w:pPr>
+        <w:pStyle w:val="ListParagraph"/>
+        <w:numPr>
+          <w:ilvl w:val="1"/>
+          <w:numId w:val="50"/>
+        </w:numPr>
+        <w:rPr>
+          <w:rFonts w:asciiTheme="minorHAnsi" w:hAnsiTheme="minorHAnsi"/>
+          <w:color w:val="2F5496" w:themeColor="accent1" w:themeShade="BF"/>
+        </w:rPr>
+      </w:pPr>
+      <w:r>
+        <w:rPr>
+          <w:rFonts w:asciiTheme="minorHAnsi" w:hAnsiTheme="minorHAnsi"/>
+          <w:color w:val="404040" w:themeColor="text1" w:themeTint="BF"/>
+        </w:rPr>
+        <w:t xml:space="preserve">In the ‘Long Date Pattern’ field, enter the sting: </w:t>
+      </w:r>
+      <w:r>
+        <w:rPr>
+          <w:rFonts w:asciiTheme="minorHAnsi" w:hAnsiTheme="minorHAnsi"/>
+          <w:color w:val="2F5496" w:themeColor="accent1" w:themeShade="BF"/>
+        </w:rPr>
+        <w:t xml:space="preserve">EEE, </w:t>
+      </w:r>
+      <w:proofErr w:type="spellStart"/>
+      <w:r>
+        <w:rPr>
+          <w:rFonts w:asciiTheme="minorHAnsi" w:hAnsiTheme="minorHAnsi"/>
+          <w:color w:val="2F5496" w:themeColor="accent1" w:themeShade="BF"/>
+        </w:rPr>
+        <w:t>dd</w:t>
+      </w:r>
+      <w:proofErr w:type="spellEnd"/>
+      <w:r>
+        <w:rPr>
+          <w:rFonts w:asciiTheme="minorHAnsi" w:hAnsiTheme="minorHAnsi"/>
+          <w:color w:val="2F5496" w:themeColor="accent1" w:themeShade="BF"/>
+        </w:rPr>
+        <w:t xml:space="preserve"> MMM </w:t>
+      </w:r>
+      <w:proofErr w:type="spellStart"/>
+      <w:r>
+        <w:rPr>
+          <w:rFonts w:asciiTheme="minorHAnsi" w:hAnsiTheme="minorHAnsi"/>
+          <w:color w:val="2F5496" w:themeColor="accent1" w:themeShade="BF"/>
+        </w:rPr>
+        <w:t>yyyy</w:t>
+      </w:r>
+      <w:proofErr w:type="spellEnd"/>
+      <w:r>
+        <w:rPr>
+          <w:rFonts w:asciiTheme="minorHAnsi" w:hAnsiTheme="minorHAnsi"/>
+          <w:color w:val="2F5496" w:themeColor="accent1" w:themeShade="BF"/>
+        </w:rPr>
+        <w:t xml:space="preserve"> </w:t>
+      </w:r>
+      <w:proofErr w:type="spellStart"/>
+      <w:r>
+        <w:rPr>
+          <w:rFonts w:asciiTheme="minorHAnsi" w:hAnsiTheme="minorHAnsi"/>
+          <w:color w:val="2F5496" w:themeColor="accent1" w:themeShade="BF"/>
+        </w:rPr>
+        <w:t>HH:</w:t>
+      </w:r>
+      <w:proofErr w:type="gramStart"/>
+      <w:r>
+        <w:rPr>
+          <w:rFonts w:asciiTheme="minorHAnsi" w:hAnsiTheme="minorHAnsi"/>
+          <w:color w:val="2F5496" w:themeColor="accent1" w:themeShade="BF"/>
+        </w:rPr>
+        <w:t>mm:ss</w:t>
+      </w:r>
+      <w:proofErr w:type="spellEnd"/>
+      <w:proofErr w:type="gramEnd"/>
+      <w:r>
+        <w:rPr>
+          <w:rFonts w:asciiTheme="minorHAnsi" w:hAnsiTheme="minorHAnsi"/>
+          <w:color w:val="2F5496" w:themeColor="accent1" w:themeShade="BF"/>
+        </w:rPr>
+        <w:t xml:space="preserve"> z</w:t>
+      </w:r>
+    </w:p>
+    <w:p>
+      <w:pPr>
+        <w:pStyle w:val="ListParagraph"/>
+        <w:numPr>
+          <w:ilvl w:val="1"/>
+          <w:numId w:val="50"/>
+        </w:numPr>
+        <w:rPr>
+          <w:rFonts w:asciiTheme="minorHAnsi" w:hAnsiTheme="minorHAnsi"/>
+          <w:color w:val="2F5496" w:themeColor="accent1" w:themeShade="BF"/>
+        </w:rPr>
+      </w:pPr>
+      <w:r>
+        <w:rPr>
+          <w:rFonts w:asciiTheme="minorHAnsi" w:hAnsiTheme="minorHAnsi"/>
+          <w:color w:val="404040" w:themeColor="text1" w:themeTint="BF"/>
+        </w:rPr>
+        <w:t xml:space="preserve">  Apply these changes, and configuration is complete.</w:t>
       </w:r>
     </w:p>
     <w:p>
@@ -25499,7 +26256,6 @@
                 <w:sz w:val="20"/>
                 <w:szCs w:val="20"/>
               </w:rPr>
-              <w:lastRenderedPageBreak/>
               <w:t>SA_Flex_KeyID</w:t>
             </w:r>
             <w:proofErr w:type="spellEnd"/>
@@ -25618,8 +26374,8 @@
           <w:szCs w:val="36"/>
         </w:rPr>
       </w:pPr>
-      <w:bookmarkStart w:id="26" w:name="_Toc528589849"/>
-      <w:bookmarkStart w:id="27" w:name="_Toc87533"/>
+      <w:bookmarkStart w:id="26" w:name="_Toc87533"/>
+      <w:bookmarkStart w:id="27" w:name="_Toc528589849"/>
       <w:r>
         <w:rPr>
           <w:sz w:val="36"/>
@@ -25628,7 +26384,7 @@
         <w:lastRenderedPageBreak/>
         <w:t>Credit Card Capture Service</w:t>
       </w:r>
-      <w:bookmarkEnd w:id="27"/>
+      <w:bookmarkEnd w:id="26"/>
     </w:p>
     <w:p/>
     <w:p>
@@ -29486,7 +30242,7 @@
         </w:rPr>
       </w:pPr>
       <w:bookmarkStart w:id="30" w:name="_Toc87536"/>
-      <w:bookmarkEnd w:id="26"/>
+      <w:bookmarkEnd w:id="27"/>
       <w:r>
         <w:rPr>
           <w:sz w:val="36"/>
@@ -30756,7 +31512,329 @@
               <w:rPr>
                 <w:color w:val="3B3838" w:themeColor="background2" w:themeShade="40"/>
               </w:rPr>
-              <w:t>Adds Facade for ‘Credit Card Auth Reversal’ Service.</w:t>
+              <w:t xml:space="preserve">Adds Facade for ‘Credit Card </w:t>
+            </w:r>
+            <w:proofErr w:type="spellStart"/>
+            <w:r>
+              <w:rPr>
+                <w:color w:val="3B3838" w:themeColor="background2" w:themeShade="40"/>
+              </w:rPr>
+              <w:t>Auth</w:t>
+            </w:r>
+            <w:proofErr w:type="spellEnd"/>
+            <w:r>
+              <w:rPr>
+                <w:color w:val="3B3838" w:themeColor="background2" w:themeShade="40"/>
+              </w:rPr>
+              <w:t xml:space="preserve"> Reversal’ Service.</w:t>
+            </w:r>
+          </w:p>
+        </w:tc>
+      </w:tr>
+      <w:tr>
+        <w:tc>
+          <w:tcPr>
+            <w:tcW w:w="1795" w:type="dxa"/>
+          </w:tcPr>
+          <w:p>
+            <w:pPr>
+              <w:jc w:val="center"/>
+              <w:rPr>
+                <w:color w:val="3B3838" w:themeColor="background2" w:themeShade="40"/>
+              </w:rPr>
+            </w:pPr>
+            <w:r>
+              <w:rPr>
+                <w:color w:val="3B3838" w:themeColor="background2" w:themeShade="40"/>
+              </w:rPr>
+              <w:t>18.1.2</w:t>
+            </w:r>
+          </w:p>
+        </w:tc>
+        <w:tc>
+          <w:tcPr>
+            <w:tcW w:w="1800" w:type="dxa"/>
+          </w:tcPr>
+          <w:p>
+            <w:pPr>
+              <w:rPr>
+                <w:color w:val="3B3838" w:themeColor="background2" w:themeShade="40"/>
+              </w:rPr>
+            </w:pPr>
+            <w:r>
+              <w:rPr>
+                <w:color w:val="3B3838" w:themeColor="background2" w:themeShade="40"/>
+              </w:rPr>
+              <w:t>1-9-2019</w:t>
+            </w:r>
+          </w:p>
+        </w:tc>
+        <w:tc>
+          <w:tcPr>
+            <w:tcW w:w="7195" w:type="dxa"/>
+          </w:tcPr>
+          <w:p>
+            <w:pPr>
+              <w:rPr>
+                <w:color w:val="3B3838" w:themeColor="background2" w:themeShade="40"/>
+              </w:rPr>
+            </w:pPr>
+            <w:r>
+              <w:rPr>
+                <w:color w:val="3B3838" w:themeColor="background2" w:themeShade="40"/>
+              </w:rPr>
+              <w:t>Update documentation with SFRA compatibility note.</w:t>
+            </w:r>
+          </w:p>
+          <w:p>
+            <w:pPr>
+              <w:rPr>
+                <w:color w:val="3B3838" w:themeColor="background2" w:themeShade="40"/>
+              </w:rPr>
+            </w:pPr>
+            <w:r>
+              <w:rPr>
+                <w:color w:val="3B3838" w:themeColor="background2" w:themeShade="40"/>
+              </w:rPr>
+              <w:t xml:space="preserve">Remove public facing endpoints </w:t>
+            </w:r>
+            <w:r>
+              <w:rPr>
+                <w:color w:val="3B3838" w:themeColor="background2" w:themeShade="40"/>
+              </w:rPr>
+              <w:t xml:space="preserve">that can </w:t>
+            </w:r>
+            <w:r>
+              <w:rPr>
+                <w:color w:val="3B3838" w:themeColor="background2" w:themeShade="40"/>
+              </w:rPr>
+              <w:t>finalize an Order.</w:t>
+            </w:r>
+          </w:p>
+          <w:p>
+            <w:pPr>
+              <w:rPr>
+                <w:color w:val="3B3838" w:themeColor="background2" w:themeShade="40"/>
+              </w:rPr>
+            </w:pPr>
+            <w:r>
+              <w:rPr>
+                <w:color w:val="3B3838" w:themeColor="background2" w:themeShade="40"/>
+              </w:rPr>
+              <w:t xml:space="preserve">Fix to SA </w:t>
+            </w:r>
+            <w:proofErr w:type="spellStart"/>
+            <w:r>
+              <w:rPr>
+                <w:color w:val="3B3838" w:themeColor="background2" w:themeShade="40"/>
+              </w:rPr>
+              <w:t>SilentPost</w:t>
+            </w:r>
+            <w:proofErr w:type="spellEnd"/>
+            <w:r>
+              <w:rPr>
+                <w:color w:val="3B3838" w:themeColor="background2" w:themeShade="40"/>
+              </w:rPr>
+              <w:t xml:space="preserve"> not processing Orders with Fraud status of 'Review'</w:t>
+            </w:r>
+          </w:p>
+          <w:p>
+            <w:pPr>
+              <w:rPr>
+                <w:color w:val="3B3838" w:themeColor="background2" w:themeShade="40"/>
+              </w:rPr>
+            </w:pPr>
+            <w:r>
+              <w:rPr>
+                <w:color w:val="3B3838" w:themeColor="background2" w:themeShade="40"/>
+              </w:rPr>
+              <w:t>Ensure all Orders with Fraud decisions of 'Review' are placed in a 'Not Confirmed' state.</w:t>
+            </w:r>
+          </w:p>
+          <w:p>
+            <w:pPr>
+              <w:rPr>
+                <w:color w:val="3B3838" w:themeColor="background2" w:themeShade="40"/>
+              </w:rPr>
+            </w:pPr>
+            <w:r>
+              <w:rPr>
+                <w:color w:val="3B3838" w:themeColor="background2" w:themeShade="40"/>
+              </w:rPr>
+              <w:t>Utilize CS endpoint</w:t>
+            </w:r>
+            <w:r>
+              <w:rPr>
+                <w:color w:val="3B3838" w:themeColor="background2" w:themeShade="40"/>
+              </w:rPr>
+              <w:t xml:space="preserve"> preference</w:t>
+            </w:r>
+            <w:r>
+              <w:rPr>
+                <w:color w:val="3B3838" w:themeColor="background2" w:themeShade="40"/>
+              </w:rPr>
+              <w:t xml:space="preserve"> to set Test or Production </w:t>
+            </w:r>
+            <w:proofErr w:type="spellStart"/>
+            <w:r>
+              <w:rPr>
+                <w:color w:val="3B3838" w:themeColor="background2" w:themeShade="40"/>
+              </w:rPr>
+              <w:t>url</w:t>
+            </w:r>
+            <w:proofErr w:type="spellEnd"/>
+            <w:r>
+              <w:rPr>
+                <w:color w:val="3B3838" w:themeColor="background2" w:themeShade="40"/>
+              </w:rPr>
+              <w:t xml:space="preserve"> endpoints.</w:t>
+            </w:r>
+          </w:p>
+          <w:p>
+            <w:pPr>
+              <w:rPr>
+                <w:color w:val="3B3838" w:themeColor="background2" w:themeShade="40"/>
+              </w:rPr>
+            </w:pPr>
+            <w:r>
+              <w:rPr>
+                <w:color w:val="3B3838" w:themeColor="background2" w:themeShade="40"/>
+              </w:rPr>
+              <w:t>Always Send Date to Flex Token API in US English format.</w:t>
+            </w:r>
+          </w:p>
+        </w:tc>
+      </w:tr>
+      <w:tr>
+        <w:tc>
+          <w:tcPr>
+            <w:tcW w:w="1795" w:type="dxa"/>
+          </w:tcPr>
+          <w:p>
+            <w:pPr>
+              <w:jc w:val="center"/>
+              <w:rPr>
+                <w:color w:val="3B3838" w:themeColor="background2" w:themeShade="40"/>
+              </w:rPr>
+            </w:pPr>
+            <w:r>
+              <w:rPr>
+                <w:color w:val="3B3838" w:themeColor="background2" w:themeShade="40"/>
+              </w:rPr>
+              <w:t>18.1.3</w:t>
+            </w:r>
+          </w:p>
+        </w:tc>
+        <w:tc>
+          <w:tcPr>
+            <w:tcW w:w="1800" w:type="dxa"/>
+          </w:tcPr>
+          <w:p>
+            <w:pPr>
+              <w:rPr>
+                <w:color w:val="3B3838" w:themeColor="background2" w:themeShade="40"/>
+              </w:rPr>
+            </w:pPr>
+            <w:r>
+              <w:rPr>
+                <w:color w:val="3B3838" w:themeColor="background2" w:themeShade="40"/>
+              </w:rPr>
+              <w:t>2-8-2019</w:t>
+            </w:r>
+          </w:p>
+        </w:tc>
+        <w:tc>
+          <w:tcPr>
+            <w:tcW w:w="7195" w:type="dxa"/>
+          </w:tcPr>
+          <w:p>
+            <w:pPr>
+              <w:rPr>
+                <w:color w:val="3B3838" w:themeColor="background2" w:themeShade="40"/>
+              </w:rPr>
+            </w:pPr>
+            <w:r>
+              <w:rPr>
+                <w:color w:val="3B3838" w:themeColor="background2" w:themeShade="40"/>
+              </w:rPr>
+              <w:t>Adds PayPal and PayPal Express Integrations</w:t>
+            </w:r>
+          </w:p>
+          <w:p>
+            <w:pPr>
+              <w:rPr>
+                <w:color w:val="3B3838" w:themeColor="background2" w:themeShade="40"/>
+              </w:rPr>
+            </w:pPr>
+            <w:r>
+              <w:rPr>
+                <w:color w:val="3B3838" w:themeColor="background2" w:themeShade="40"/>
+              </w:rPr>
+              <w:t>Security patch to Test suite in Controllers Cartridge.</w:t>
+            </w:r>
+          </w:p>
+          <w:p>
+            <w:pPr>
+              <w:rPr>
+                <w:color w:val="3B3838" w:themeColor="background2" w:themeShade="40"/>
+              </w:rPr>
+            </w:pPr>
+            <w:r>
+              <w:rPr>
+                <w:color w:val="3B3838" w:themeColor="background2" w:themeShade="40"/>
+              </w:rPr>
+              <w:t xml:space="preserve">Update to SA Flex date generation to require an </w:t>
+            </w:r>
+            <w:proofErr w:type="spellStart"/>
+            <w:r>
+              <w:rPr>
+                <w:color w:val="3B3838" w:themeColor="background2" w:themeShade="40"/>
+              </w:rPr>
+              <w:t>en_US</w:t>
+            </w:r>
+            <w:proofErr w:type="spellEnd"/>
+            <w:r>
+              <w:rPr>
+                <w:color w:val="3B3838" w:themeColor="background2" w:themeShade="40"/>
+              </w:rPr>
+              <w:t xml:space="preserve"> local.</w:t>
+            </w:r>
+          </w:p>
+          <w:p>
+            <w:pPr>
+              <w:rPr>
+                <w:color w:val="3B3838" w:themeColor="background2" w:themeShade="40"/>
+              </w:rPr>
+            </w:pPr>
+            <w:r>
+              <w:rPr>
+                <w:color w:val="3B3838" w:themeColor="background2" w:themeShade="40"/>
+              </w:rPr>
+              <w:t xml:space="preserve">Fix to SA Flex payment </w:t>
+            </w:r>
+            <w:r>
+              <w:rPr>
+                <w:color w:val="3B3838" w:themeColor="background2" w:themeShade="40"/>
+              </w:rPr>
+              <w:t>response</w:t>
+            </w:r>
+            <w:r>
+              <w:rPr>
+                <w:color w:val="3B3838" w:themeColor="background2" w:themeShade="40"/>
+              </w:rPr>
+              <w:t xml:space="preserve"> data being saved</w:t>
+            </w:r>
+            <w:r>
+              <w:rPr>
+                <w:color w:val="3B3838" w:themeColor="background2" w:themeShade="40"/>
+              </w:rPr>
+              <w:t xml:space="preserve"> properly</w:t>
+            </w:r>
+            <w:r>
+              <w:rPr>
+                <w:color w:val="3B3838" w:themeColor="background2" w:themeShade="40"/>
+              </w:rPr>
+              <w:t>.</w:t>
             </w:r>
           </w:p>
         </w:tc>
@@ -34011,6 +35089,119 @@
     </w:lvl>
   </w:abstractNum>
   <w:abstractNum w:abstractNumId="30" w15:restartNumberingAfterBreak="0">
+    <w:nsid w:val="59ED24A0"/>
+    <w:multiLevelType w:val="multilevel"/>
+    <w:tmpl w:val="398E4D5C"/>
+    <w:lvl w:ilvl="0">
+      <w:start w:val="2"/>
+      <w:numFmt w:val="decimal"/>
+      <w:lvlText w:val="%1."/>
+      <w:lvlJc w:val="left"/>
+      <w:pPr>
+        <w:tabs>
+          <w:tab w:val="num" w:pos="720"/>
+        </w:tabs>
+        <w:ind w:left="720" w:hanging="360"/>
+      </w:pPr>
+    </w:lvl>
+    <w:lvl w:ilvl="1">
+      <w:start w:val="1"/>
+      <w:numFmt w:val="decimal"/>
+      <w:lvlText w:val="%2."/>
+      <w:lvlJc w:val="left"/>
+      <w:pPr>
+        <w:ind w:left="1440" w:hanging="360"/>
+      </w:pPr>
+      <w:rPr>
+        <w:rFonts w:asciiTheme="minorHAnsi" w:eastAsia="Times New Roman" w:hAnsiTheme="minorHAnsi" w:cs="Times New Roman"/>
+      </w:rPr>
+    </w:lvl>
+    <w:lvl w:ilvl="2">
+      <w:start w:val="1"/>
+      <w:numFmt w:val="decimal"/>
+      <w:lvlText w:val="%3."/>
+      <w:lvlJc w:val="left"/>
+      <w:pPr>
+        <w:tabs>
+          <w:tab w:val="num" w:pos="2160"/>
+        </w:tabs>
+        <w:ind w:left="2160" w:hanging="360"/>
+      </w:pPr>
+    </w:lvl>
+    <w:lvl w:ilvl="3">
+      <w:start w:val="1"/>
+      <w:numFmt w:val="decimal"/>
+      <w:lvlText w:val="%4."/>
+      <w:lvlJc w:val="left"/>
+      <w:pPr>
+        <w:tabs>
+          <w:tab w:val="num" w:pos="2880"/>
+        </w:tabs>
+        <w:ind w:left="2880" w:hanging="360"/>
+      </w:pPr>
+    </w:lvl>
+    <w:lvl w:ilvl="4">
+      <w:start w:val="1"/>
+      <w:numFmt w:val="decimal"/>
+      <w:lvlText w:val="%5."/>
+      <w:lvlJc w:val="left"/>
+      <w:pPr>
+        <w:tabs>
+          <w:tab w:val="num" w:pos="3600"/>
+        </w:tabs>
+        <w:ind w:left="3600" w:hanging="360"/>
+      </w:pPr>
+    </w:lvl>
+    <w:lvl w:ilvl="5">
+      <w:start w:val="1"/>
+      <w:numFmt w:val="decimal"/>
+      <w:lvlText w:val="%6."/>
+      <w:lvlJc w:val="left"/>
+      <w:pPr>
+        <w:tabs>
+          <w:tab w:val="num" w:pos="4320"/>
+        </w:tabs>
+        <w:ind w:left="4320" w:hanging="360"/>
+      </w:pPr>
+    </w:lvl>
+    <w:lvl w:ilvl="6">
+      <w:start w:val="1"/>
+      <w:numFmt w:val="decimal"/>
+      <w:lvlText w:val="%7."/>
+      <w:lvlJc w:val="left"/>
+      <w:pPr>
+        <w:tabs>
+          <w:tab w:val="num" w:pos="5040"/>
+        </w:tabs>
+        <w:ind w:left="5040" w:hanging="360"/>
+      </w:pPr>
+    </w:lvl>
+    <w:lvl w:ilvl="7">
+      <w:start w:val="1"/>
+      <w:numFmt w:val="decimal"/>
+      <w:lvlText w:val="%8."/>
+      <w:lvlJc w:val="left"/>
+      <w:pPr>
+        <w:tabs>
+          <w:tab w:val="num" w:pos="5760"/>
+        </w:tabs>
+        <w:ind w:left="5760" w:hanging="360"/>
+      </w:pPr>
+    </w:lvl>
+    <w:lvl w:ilvl="8">
+      <w:start w:val="1"/>
+      <w:numFmt w:val="decimal"/>
+      <w:lvlText w:val="%9."/>
+      <w:lvlJc w:val="left"/>
+      <w:pPr>
+        <w:tabs>
+          <w:tab w:val="num" w:pos="6480"/>
+        </w:tabs>
+        <w:ind w:left="6480" w:hanging="360"/>
+      </w:pPr>
+    </w:lvl>
+  </w:abstractNum>
+  <w:abstractNum w:abstractNumId="31" w15:restartNumberingAfterBreak="0">
     <w:nsid w:val="5A6643E7"/>
     <w:multiLevelType w:val="multilevel"/>
     <w:tmpl w:val="6D584638"/>
@@ -34123,7 +35314,7 @@
       </w:pPr>
     </w:lvl>
   </w:abstractNum>
-  <w:abstractNum w:abstractNumId="31" w15:restartNumberingAfterBreak="0">
+  <w:abstractNum w:abstractNumId="32" w15:restartNumberingAfterBreak="0">
     <w:nsid w:val="5A9423D4"/>
     <w:multiLevelType w:val="hybridMultilevel"/>
     <w:tmpl w:val="4CD63FB2"/>
@@ -34209,7 +35400,7 @@
       </w:pPr>
     </w:lvl>
   </w:abstractNum>
-  <w:abstractNum w:abstractNumId="32" w15:restartNumberingAfterBreak="0">
+  <w:abstractNum w:abstractNumId="33" w15:restartNumberingAfterBreak="0">
     <w:nsid w:val="5AA950BB"/>
     <w:multiLevelType w:val="hybridMultilevel"/>
     <w:tmpl w:val="99DABF5E"/>
@@ -34298,7 +35489,7 @@
       </w:pPr>
     </w:lvl>
   </w:abstractNum>
-  <w:abstractNum w:abstractNumId="33" w15:restartNumberingAfterBreak="0">
+  <w:abstractNum w:abstractNumId="34" w15:restartNumberingAfterBreak="0">
     <w:nsid w:val="60AC02E5"/>
     <w:multiLevelType w:val="multilevel"/>
     <w:tmpl w:val="8A124416"/>
@@ -34411,7 +35602,7 @@
       </w:pPr>
     </w:lvl>
   </w:abstractNum>
-  <w:abstractNum w:abstractNumId="34" w15:restartNumberingAfterBreak="0">
+  <w:abstractNum w:abstractNumId="35" w15:restartNumberingAfterBreak="0">
     <w:nsid w:val="60C127FD"/>
     <w:multiLevelType w:val="multilevel"/>
     <w:tmpl w:val="97563F10"/>
@@ -34524,7 +35715,7 @@
       </w:pPr>
     </w:lvl>
   </w:abstractNum>
-  <w:abstractNum w:abstractNumId="35" w15:restartNumberingAfterBreak="0">
+  <w:abstractNum w:abstractNumId="36" w15:restartNumberingAfterBreak="0">
     <w:nsid w:val="6405503B"/>
     <w:multiLevelType w:val="hybridMultilevel"/>
     <w:tmpl w:val="77B84B54"/>
@@ -34637,7 +35828,7 @@
       </w:rPr>
     </w:lvl>
   </w:abstractNum>
-  <w:abstractNum w:abstractNumId="36" w15:restartNumberingAfterBreak="0">
+  <w:abstractNum w:abstractNumId="37" w15:restartNumberingAfterBreak="0">
     <w:nsid w:val="69B1767F"/>
     <w:multiLevelType w:val="hybridMultilevel"/>
     <w:tmpl w:val="61D6B77E"/>
@@ -34726,7 +35917,7 @@
       </w:pPr>
     </w:lvl>
   </w:abstractNum>
-  <w:abstractNum w:abstractNumId="37" w15:restartNumberingAfterBreak="0">
+  <w:abstractNum w:abstractNumId="38" w15:restartNumberingAfterBreak="0">
     <w:nsid w:val="6A464425"/>
     <w:multiLevelType w:val="hybridMultilevel"/>
     <w:tmpl w:val="0152E3FE"/>
@@ -34815,7 +36006,7 @@
       </w:pPr>
     </w:lvl>
   </w:abstractNum>
-  <w:abstractNum w:abstractNumId="38" w15:restartNumberingAfterBreak="0">
+  <w:abstractNum w:abstractNumId="39" w15:restartNumberingAfterBreak="0">
     <w:nsid w:val="6AC30F05"/>
     <w:multiLevelType w:val="hybridMultilevel"/>
     <w:tmpl w:val="C67E89CC"/>
@@ -34928,7 +36119,120 @@
       </w:rPr>
     </w:lvl>
   </w:abstractNum>
-  <w:abstractNum w:abstractNumId="39" w15:restartNumberingAfterBreak="0">
+  <w:abstractNum w:abstractNumId="40" w15:restartNumberingAfterBreak="0">
+    <w:nsid w:val="6CF36984"/>
+    <w:multiLevelType w:val="hybridMultilevel"/>
+    <w:tmpl w:val="7CECF600"/>
+    <w:lvl w:ilvl="0" w:tplc="04090001">
+      <w:start w:val="1"/>
+      <w:numFmt w:val="bullet"/>
+      <w:lvlText w:val=""/>
+      <w:lvlJc w:val="left"/>
+      <w:pPr>
+        <w:ind w:left="2160" w:hanging="360"/>
+      </w:pPr>
+      <w:rPr>
+        <w:rFonts w:ascii="Symbol" w:hAnsi="Symbol" w:hint="default"/>
+      </w:rPr>
+    </w:lvl>
+    <w:lvl w:ilvl="1" w:tplc="04090003" w:tentative="1">
+      <w:start w:val="1"/>
+      <w:numFmt w:val="bullet"/>
+      <w:lvlText w:val="o"/>
+      <w:lvlJc w:val="left"/>
+      <w:pPr>
+        <w:ind w:left="2880" w:hanging="360"/>
+      </w:pPr>
+      <w:rPr>
+        <w:rFonts w:ascii="Courier New" w:hAnsi="Courier New" w:cs="Courier New" w:hint="default"/>
+      </w:rPr>
+    </w:lvl>
+    <w:lvl w:ilvl="2" w:tplc="04090005" w:tentative="1">
+      <w:start w:val="1"/>
+      <w:numFmt w:val="bullet"/>
+      <w:lvlText w:val=""/>
+      <w:lvlJc w:val="left"/>
+      <w:pPr>
+        <w:ind w:left="3600" w:hanging="360"/>
+      </w:pPr>
+      <w:rPr>
+        <w:rFonts w:ascii="Wingdings" w:hAnsi="Wingdings" w:hint="default"/>
+      </w:rPr>
+    </w:lvl>
+    <w:lvl w:ilvl="3" w:tplc="04090001" w:tentative="1">
+      <w:start w:val="1"/>
+      <w:numFmt w:val="bullet"/>
+      <w:lvlText w:val=""/>
+      <w:lvlJc w:val="left"/>
+      <w:pPr>
+        <w:ind w:left="4320" w:hanging="360"/>
+      </w:pPr>
+      <w:rPr>
+        <w:rFonts w:ascii="Symbol" w:hAnsi="Symbol" w:hint="default"/>
+      </w:rPr>
+    </w:lvl>
+    <w:lvl w:ilvl="4" w:tplc="04090003" w:tentative="1">
+      <w:start w:val="1"/>
+      <w:numFmt w:val="bullet"/>
+      <w:lvlText w:val="o"/>
+      <w:lvlJc w:val="left"/>
+      <w:pPr>
+        <w:ind w:left="5040" w:hanging="360"/>
+      </w:pPr>
+      <w:rPr>
+        <w:rFonts w:ascii="Courier New" w:hAnsi="Courier New" w:cs="Courier New" w:hint="default"/>
+      </w:rPr>
+    </w:lvl>
+    <w:lvl w:ilvl="5" w:tplc="04090005" w:tentative="1">
+      <w:start w:val="1"/>
+      <w:numFmt w:val="bullet"/>
+      <w:lvlText w:val=""/>
+      <w:lvlJc w:val="left"/>
+      <w:pPr>
+        <w:ind w:left="5760" w:hanging="360"/>
+      </w:pPr>
+      <w:rPr>
+        <w:rFonts w:ascii="Wingdings" w:hAnsi="Wingdings" w:hint="default"/>
+      </w:rPr>
+    </w:lvl>
+    <w:lvl w:ilvl="6" w:tplc="04090001" w:tentative="1">
+      <w:start w:val="1"/>
+      <w:numFmt w:val="bullet"/>
+      <w:lvlText w:val=""/>
+      <w:lvlJc w:val="left"/>
+      <w:pPr>
+        <w:ind w:left="6480" w:hanging="360"/>
+      </w:pPr>
+      <w:rPr>
+        <w:rFonts w:ascii="Symbol" w:hAnsi="Symbol" w:hint="default"/>
+      </w:rPr>
+    </w:lvl>
+    <w:lvl w:ilvl="7" w:tplc="04090003" w:tentative="1">
+      <w:start w:val="1"/>
+      <w:numFmt w:val="bullet"/>
+      <w:lvlText w:val="o"/>
+      <w:lvlJc w:val="left"/>
+      <w:pPr>
+        <w:ind w:left="7200" w:hanging="360"/>
+      </w:pPr>
+      <w:rPr>
+        <w:rFonts w:ascii="Courier New" w:hAnsi="Courier New" w:cs="Courier New" w:hint="default"/>
+      </w:rPr>
+    </w:lvl>
+    <w:lvl w:ilvl="8" w:tplc="04090005" w:tentative="1">
+      <w:start w:val="1"/>
+      <w:numFmt w:val="bullet"/>
+      <w:lvlText w:val=""/>
+      <w:lvlJc w:val="left"/>
+      <w:pPr>
+        <w:ind w:left="7920" w:hanging="360"/>
+      </w:pPr>
+      <w:rPr>
+        <w:rFonts w:ascii="Wingdings" w:hAnsi="Wingdings" w:hint="default"/>
+      </w:rPr>
+    </w:lvl>
+  </w:abstractNum>
+  <w:abstractNum w:abstractNumId="41" w15:restartNumberingAfterBreak="0">
     <w:nsid w:val="6E5E6E4E"/>
     <w:multiLevelType w:val="hybridMultilevel"/>
     <w:tmpl w:val="5476B4B0"/>
@@ -35017,7 +36321,121 @@
       </w:pPr>
     </w:lvl>
   </w:abstractNum>
-  <w:abstractNum w:abstractNumId="40" w15:restartNumberingAfterBreak="0">
+  <w:abstractNum w:abstractNumId="42" w15:restartNumberingAfterBreak="0">
+    <w:nsid w:val="6F2C360C"/>
+    <w:multiLevelType w:val="multilevel"/>
+    <w:tmpl w:val="6E2E3970"/>
+    <w:lvl w:ilvl="0">
+      <w:start w:val="2"/>
+      <w:numFmt w:val="decimal"/>
+      <w:lvlText w:val="%1."/>
+      <w:lvlJc w:val="left"/>
+      <w:pPr>
+        <w:tabs>
+          <w:tab w:val="num" w:pos="720"/>
+        </w:tabs>
+        <w:ind w:left="720" w:hanging="360"/>
+      </w:pPr>
+    </w:lvl>
+    <w:lvl w:ilvl="1">
+      <w:start w:val="1"/>
+      <w:numFmt w:val="decimal"/>
+      <w:lvlText w:val="%2."/>
+      <w:lvlJc w:val="left"/>
+      <w:pPr>
+        <w:ind w:left="1530" w:hanging="360"/>
+      </w:pPr>
+      <w:rPr>
+        <w:rFonts w:asciiTheme="minorHAnsi" w:eastAsia="Times New Roman" w:hAnsiTheme="minorHAnsi" w:cs="Times New Roman"/>
+        <w:color w:val="0D0D0D" w:themeColor="text1" w:themeTint="F2"/>
+      </w:rPr>
+    </w:lvl>
+    <w:lvl w:ilvl="2">
+      <w:start w:val="1"/>
+      <w:numFmt w:val="decimal"/>
+      <w:lvlText w:val="%3."/>
+      <w:lvlJc w:val="left"/>
+      <w:pPr>
+        <w:tabs>
+          <w:tab w:val="num" w:pos="2160"/>
+        </w:tabs>
+        <w:ind w:left="2160" w:hanging="360"/>
+      </w:pPr>
+    </w:lvl>
+    <w:lvl w:ilvl="3" w:tentative="1">
+      <w:start w:val="1"/>
+      <w:numFmt w:val="decimal"/>
+      <w:lvlText w:val="%4."/>
+      <w:lvlJc w:val="left"/>
+      <w:pPr>
+        <w:tabs>
+          <w:tab w:val="num" w:pos="2880"/>
+        </w:tabs>
+        <w:ind w:left="2880" w:hanging="360"/>
+      </w:pPr>
+    </w:lvl>
+    <w:lvl w:ilvl="4" w:tentative="1">
+      <w:start w:val="1"/>
+      <w:numFmt w:val="decimal"/>
+      <w:lvlText w:val="%5."/>
+      <w:lvlJc w:val="left"/>
+      <w:pPr>
+        <w:tabs>
+          <w:tab w:val="num" w:pos="3600"/>
+        </w:tabs>
+        <w:ind w:left="3600" w:hanging="360"/>
+      </w:pPr>
+    </w:lvl>
+    <w:lvl w:ilvl="5" w:tentative="1">
+      <w:start w:val="1"/>
+      <w:numFmt w:val="decimal"/>
+      <w:lvlText w:val="%6."/>
+      <w:lvlJc w:val="left"/>
+      <w:pPr>
+        <w:tabs>
+          <w:tab w:val="num" w:pos="4320"/>
+        </w:tabs>
+        <w:ind w:left="4320" w:hanging="360"/>
+      </w:pPr>
+    </w:lvl>
+    <w:lvl w:ilvl="6" w:tentative="1">
+      <w:start w:val="1"/>
+      <w:numFmt w:val="decimal"/>
+      <w:lvlText w:val="%7."/>
+      <w:lvlJc w:val="left"/>
+      <w:pPr>
+        <w:tabs>
+          <w:tab w:val="num" w:pos="5040"/>
+        </w:tabs>
+        <w:ind w:left="5040" w:hanging="360"/>
+      </w:pPr>
+    </w:lvl>
+    <w:lvl w:ilvl="7" w:tentative="1">
+      <w:start w:val="1"/>
+      <w:numFmt w:val="decimal"/>
+      <w:lvlText w:val="%8."/>
+      <w:lvlJc w:val="left"/>
+      <w:pPr>
+        <w:tabs>
+          <w:tab w:val="num" w:pos="5760"/>
+        </w:tabs>
+        <w:ind w:left="5760" w:hanging="360"/>
+      </w:pPr>
+    </w:lvl>
+    <w:lvl w:ilvl="8" w:tentative="1">
+      <w:start w:val="1"/>
+      <w:numFmt w:val="decimal"/>
+      <w:lvlText w:val="%9."/>
+      <w:lvlJc w:val="left"/>
+      <w:pPr>
+        <w:tabs>
+          <w:tab w:val="num" w:pos="6480"/>
+        </w:tabs>
+        <w:ind w:left="6480" w:hanging="360"/>
+      </w:pPr>
+    </w:lvl>
+  </w:abstractNum>
+  <w:abstractNum w:abstractNumId="43" w15:restartNumberingAfterBreak="0">
     <w:nsid w:val="744E30E7"/>
     <w:multiLevelType w:val="hybridMultilevel"/>
     <w:tmpl w:val="85D82318"/>
@@ -35107,7 +36525,7 @@
       </w:pPr>
     </w:lvl>
   </w:abstractNum>
-  <w:abstractNum w:abstractNumId="41" w15:restartNumberingAfterBreak="0">
+  <w:abstractNum w:abstractNumId="44" w15:restartNumberingAfterBreak="0">
     <w:nsid w:val="74A402BB"/>
     <w:multiLevelType w:val="multilevel"/>
     <w:tmpl w:val="0409001F"/>
@@ -35193,7 +36611,7 @@
       </w:pPr>
     </w:lvl>
   </w:abstractNum>
-  <w:abstractNum w:abstractNumId="42" w15:restartNumberingAfterBreak="0">
+  <w:abstractNum w:abstractNumId="45" w15:restartNumberingAfterBreak="0">
     <w:nsid w:val="752E4681"/>
     <w:multiLevelType w:val="multilevel"/>
     <w:tmpl w:val="FD08D668"/>
@@ -35306,7 +36724,7 @@
       </w:pPr>
     </w:lvl>
   </w:abstractNum>
-  <w:abstractNum w:abstractNumId="43" w15:restartNumberingAfterBreak="0">
+  <w:abstractNum w:abstractNumId="46" w15:restartNumberingAfterBreak="0">
     <w:nsid w:val="755E6FE5"/>
     <w:multiLevelType w:val="hybridMultilevel"/>
     <w:tmpl w:val="7D78D99A"/>
@@ -35395,7 +36813,7 @@
       </w:pPr>
     </w:lvl>
   </w:abstractNum>
-  <w:abstractNum w:abstractNumId="44" w15:restartNumberingAfterBreak="0">
+  <w:abstractNum w:abstractNumId="47" w15:restartNumberingAfterBreak="0">
     <w:nsid w:val="763F206F"/>
     <w:multiLevelType w:val="hybridMultilevel"/>
     <w:tmpl w:val="43D0D4F2"/>
@@ -35510,7 +36928,7 @@
       </w:rPr>
     </w:lvl>
   </w:abstractNum>
-  <w:abstractNum w:abstractNumId="45" w15:restartNumberingAfterBreak="0">
+  <w:abstractNum w:abstractNumId="48" w15:restartNumberingAfterBreak="0">
     <w:nsid w:val="7B8E4F1A"/>
     <w:multiLevelType w:val="hybridMultilevel"/>
     <w:tmpl w:val="0152E3FE"/>
@@ -35599,7 +37017,7 @@
       </w:pPr>
     </w:lvl>
   </w:abstractNum>
-  <w:abstractNum w:abstractNumId="46" w15:restartNumberingAfterBreak="0">
+  <w:abstractNum w:abstractNumId="49" w15:restartNumberingAfterBreak="0">
     <w:nsid w:val="7D9D3AE1"/>
     <w:multiLevelType w:val="multilevel"/>
     <w:tmpl w:val="2762599A"/>
@@ -35713,10 +37131,10 @@
     </w:lvl>
   </w:abstractNum>
   <w:num w:numId="1">
-    <w:abstractNumId w:val="40"/>
+    <w:abstractNumId w:val="43"/>
   </w:num>
   <w:num w:numId="2">
-    <w:abstractNumId w:val="31"/>
+    <w:abstractNumId w:val="32"/>
   </w:num>
   <w:num w:numId="3">
     <w:abstractNumId w:val="23"/>
@@ -35728,16 +37146,16 @@
     <w:abstractNumId w:val="22"/>
   </w:num>
   <w:num w:numId="6">
-    <w:abstractNumId w:val="39"/>
+    <w:abstractNumId w:val="41"/>
   </w:num>
   <w:num w:numId="7">
-    <w:abstractNumId w:val="42"/>
+    <w:abstractNumId w:val="45"/>
   </w:num>
   <w:num w:numId="8">
-    <w:abstractNumId w:val="46"/>
+    <w:abstractNumId w:val="49"/>
   </w:num>
   <w:num w:numId="9">
-    <w:abstractNumId w:val="33"/>
+    <w:abstractNumId w:val="34"/>
   </w:num>
   <w:num w:numId="10">
     <w:abstractNumId w:val="14"/>
@@ -35761,7 +37179,7 @@
     <w:abstractNumId w:val="19"/>
   </w:num>
   <w:num w:numId="17">
-    <w:abstractNumId w:val="30"/>
+    <w:abstractNumId w:val="31"/>
   </w:num>
   <w:num w:numId="18">
     <w:abstractNumId w:val="9"/>
@@ -35773,7 +37191,7 @@
     <w:abstractNumId w:val="7"/>
   </w:num>
   <w:num w:numId="21">
-    <w:abstractNumId w:val="45"/>
+    <w:abstractNumId w:val="48"/>
   </w:num>
   <w:num w:numId="22">
     <w:abstractNumId w:val="18"/>
@@ -35785,7 +37203,7 @@
     <w:abstractNumId w:val="5"/>
   </w:num>
   <w:num w:numId="25">
-    <w:abstractNumId w:val="36"/>
+    <w:abstractNumId w:val="37"/>
   </w:num>
   <w:num w:numId="26">
     <w:abstractNumId w:val="21"/>
@@ -35794,7 +37212,7 @@
     <w:abstractNumId w:val="0"/>
   </w:num>
   <w:num w:numId="28">
-    <w:abstractNumId w:val="32"/>
+    <w:abstractNumId w:val="33"/>
   </w:num>
   <w:num w:numId="29">
     <w:abstractNumId w:val="17"/>
@@ -35803,22 +37221,22 @@
     <w:abstractNumId w:val="1"/>
   </w:num>
   <w:num w:numId="31">
-    <w:abstractNumId w:val="37"/>
+    <w:abstractNumId w:val="38"/>
   </w:num>
   <w:num w:numId="32">
     <w:abstractNumId w:val="15"/>
   </w:num>
   <w:num w:numId="33">
-    <w:abstractNumId w:val="34"/>
+    <w:abstractNumId w:val="35"/>
   </w:num>
   <w:num w:numId="34">
     <w:abstractNumId w:val="20"/>
   </w:num>
   <w:num w:numId="35">
-    <w:abstractNumId w:val="43"/>
+    <w:abstractNumId w:val="46"/>
   </w:num>
   <w:num w:numId="36">
-    <w:abstractNumId w:val="44"/>
+    <w:abstractNumId w:val="47"/>
   </w:num>
   <w:num w:numId="37">
     <w:abstractNumId w:val="2"/>
@@ -35827,7 +37245,7 @@
     <w:abstractNumId w:val="12"/>
   </w:num>
   <w:num w:numId="39">
-    <w:abstractNumId w:val="38"/>
+    <w:abstractNumId w:val="39"/>
   </w:num>
   <w:num w:numId="40">
     <w:abstractNumId w:val="16"/>
@@ -35842,16 +37260,25 @@
     <w:abstractNumId w:val="29"/>
   </w:num>
   <w:num w:numId="44">
-    <w:abstractNumId w:val="41"/>
+    <w:abstractNumId w:val="44"/>
   </w:num>
   <w:num w:numId="45">
     <w:abstractNumId w:val="8"/>
   </w:num>
   <w:num w:numId="46">
-    <w:abstractNumId w:val="35"/>
+    <w:abstractNumId w:val="36"/>
   </w:num>
   <w:num w:numId="47">
     <w:abstractNumId w:val="26"/>
+  </w:num>
+  <w:num w:numId="48">
+    <w:abstractNumId w:val="40"/>
+  </w:num>
+  <w:num w:numId="49">
+    <w:abstractNumId w:val="30"/>
+  </w:num>
+  <w:num w:numId="50">
+    <w:abstractNumId w:val="42"/>
   </w:num>
   <w:numIdMacAtCleanup w:val="31"/>
 </w:numbering>
@@ -36933,7 +38360,7 @@
 </file>
 
 <file path=customXml/itemProps1.xml><?xml version="1.0" encoding="utf-8"?>
-<ds:datastoreItem xmlns:ds="http://schemas.openxmlformats.org/officeDocument/2006/customXml" ds:itemID="{2A8362C7-0595-7343-9D1F-166FB52F125F}">
+<ds:datastoreItem xmlns:ds="http://schemas.openxmlformats.org/officeDocument/2006/customXml" ds:itemID="{E70B3562-23F1-BD43-B0CC-227776D9B67A}">
   <ds:schemaRefs>
     <ds:schemaRef ds:uri="http://schemas.openxmlformats.org/officeDocument/2006/bibliography"/>
   </ds:schemaRefs>

</xml_diff>